<commit_message>
Further work on the bandit problem report, proper structure and explanation
</commit_message>
<xml_diff>
--- a/documents/Bandit Problem Report.docx
+++ b/documents/Bandit Problem Report.docx
@@ -2,185 +2,2238 @@
 <file path=word/document.xml><?xml version="1.0" encoding="utf-8"?>
 <w:document xmlns:wpc="http://schemas.microsoft.com/office/word/2010/wordprocessingCanvas" xmlns:cx="http://schemas.microsoft.com/office/drawing/2014/chartex" xmlns:cx1="http://schemas.microsoft.com/office/drawing/2015/9/8/chartex" xmlns:cx2="http://schemas.microsoft.com/office/drawing/2015/10/21/chartex" xmlns:cx3="http://schemas.microsoft.com/office/drawing/2016/5/9/chartex" xmlns:cx4="http://schemas.microsoft.com/office/drawing/2016/5/10/chartex" xmlns:cx5="http://schemas.microsoft.com/office/drawing/2016/5/11/chartex" xmlns:cx6="http://schemas.microsoft.com/office/drawing/2016/5/12/chartex" xmlns:cx7="http://schemas.microsoft.com/office/drawing/2016/5/13/chartex" xmlns:cx8="http://schemas.microsoft.com/office/drawing/2016/5/14/chartex" xmlns:mc="http://schemas.openxmlformats.org/markup-compatibility/2006" xmlns:aink="http://schemas.microsoft.com/office/drawing/2016/ink" xmlns:am3d="http://schemas.microsoft.com/office/drawing/2017/model3d" xmlns:o="urn:schemas-microsoft-com:office:office" xmlns:oel="http://schemas.microsoft.com/office/2019/extlst" xmlns:r="http://schemas.openxmlformats.org/officeDocument/2006/relationships" xmlns:m="http://schemas.openxmlformats.org/officeDocument/2006/math" xmlns:v="urn:schemas-microsoft-com:vml" xmlns:wp14="http://schemas.microsoft.com/office/word/2010/wordprocessingDrawing" xmlns:wp="http://schemas.openxmlformats.org/drawingml/2006/wordprocessingDrawing" xmlns:w10="urn:schemas-microsoft-com:office:word" xmlns:w="http://schemas.openxmlformats.org/wordprocessingml/2006/main" xmlns:w14="http://schemas.microsoft.com/office/word/2010/wordml" xmlns:w15="http://schemas.microsoft.com/office/word/2012/wordml" xmlns:w16cex="http://schemas.microsoft.com/office/word/2018/wordml/cex" xmlns:w16cid="http://schemas.microsoft.com/office/word/2016/wordml/cid" xmlns:w16="http://schemas.microsoft.com/office/word/2018/wordml" xmlns:w16du="http://schemas.microsoft.com/office/word/2023/wordml/word16du" xmlns:w16sdtdh="http://schemas.microsoft.com/office/word/2020/wordml/sdtdatahash" xmlns:w16se="http://schemas.microsoft.com/office/word/2015/wordml/symex" xmlns:wpg="http://schemas.microsoft.com/office/word/2010/wordprocessingGroup" xmlns:wpi="http://schemas.microsoft.com/office/word/2010/wordprocessingInk" xmlns:wne="http://schemas.microsoft.com/office/word/2006/wordml" xmlns:wps="http://schemas.microsoft.com/office/word/2010/wordprocessingShape" mc:Ignorable="w14 w15 w16se w16cid w16 w16cex w16sdtdh w16du wp14">
   <w:body>
-    <w:p>
-      <w:pPr>
-        <w:rPr>
-          <w:b/>
-          <w:bCs/>
-          <w:u w:val="single"/>
-        </w:rPr>
-      </w:pPr>
-      <w:r>
-        <w:rPr>
-          <w:b/>
-          <w:bCs/>
-          <w:u w:val="single"/>
-        </w:rPr>
-        <w:t>Naïve Strategies</w:t>
-      </w:r>
-      <w:r>
-        <w:t>:</w:t>
-      </w:r>
-    </w:p>
-    <w:p/>
-    <w:p>
-      <w:r>
-        <w:t>Explore only:</w:t>
-      </w:r>
-    </w:p>
-    <w:p>
-      <w:r>
-        <w:t>Spend entire time exploring, visit a random point each time, equal split over all points</w:t>
-      </w:r>
-    </w:p>
-    <w:p/>
-    <w:p>
-      <w:r>
-        <w:t>Exploit only:</w:t>
-      </w:r>
-    </w:p>
-    <w:p>
-      <w:r>
-        <w:t>Visit each point once and then the best one you keep going to for the rest of the time</w:t>
-      </w:r>
-    </w:p>
-    <w:p/>
-    <w:p>
-      <w:r>
-        <w:t>E</w:t>
-      </w:r>
-      <w:r>
-        <w:t>-</w:t>
-      </w:r>
-      <w:r>
-        <w:t>Greedy:</w:t>
-      </w:r>
-    </w:p>
-    <w:p>
-      <w:r>
-        <w:t>S</w:t>
-      </w:r>
-      <w:r>
-        <w:t>et E value, something like 10%. So</w:t>
-      </w:r>
-      <w:r>
-        <w:t>,</w:t>
-      </w:r>
-      <w:r>
-        <w:t xml:space="preserve"> there is a 90% chance that we’re going to the point that has </w:t>
-      </w:r>
-      <w:r>
-        <w:t xml:space="preserve">historically </w:t>
-      </w:r>
-      <w:r>
-        <w:t xml:space="preserve">given us </w:t>
-      </w:r>
-      <w:r>
-        <w:t>the best score so far</w:t>
-      </w:r>
-      <w:r>
-        <w:t xml:space="preserve"> and a 10% chance to visit a random point.</w:t>
-      </w:r>
-    </w:p>
-    <w:p/>
-    <w:p>
-      <w:r>
-        <w:rPr>
-          <w:b/>
-          <w:bCs/>
-          <w:u w:val="single"/>
-        </w:rPr>
-        <w:t>Upper Confidence Bound (UCB)</w:t>
-      </w:r>
-      <w:r>
-        <w:t>:</w:t>
-      </w:r>
-    </w:p>
-    <w:p>
-      <w:r>
-        <w:t>Works off E-Greedy method.</w:t>
-      </w:r>
-    </w:p>
-    <w:p>
-      <w:r>
-        <w:t>The strategy is that:</w:t>
-      </w:r>
-    </w:p>
-    <w:p>
-      <w:pPr>
-        <w:ind w:firstLine="720"/>
-      </w:pPr>
-      <w:r>
-        <w:t>At each time T, pick point R, such that</w:t>
-      </w:r>
-    </w:p>
-    <w:p>
-      <w:pPr>
-        <w:ind w:firstLine="720"/>
-      </w:pPr>
-      <w:r>
-        <w:t xml:space="preserve">mean of R + √ </w:t>
-      </w:r>
-      <w:r>
-        <w:t xml:space="preserve">2 * current time T </w:t>
-      </w:r>
-      <w:r>
-        <w:t>/</w:t>
-      </w:r>
-      <w:r>
-        <w:t xml:space="preserve"> </w:t>
-      </w:r>
-      <w:r>
-        <w:t>number of time</w:t>
-      </w:r>
-      <w:r>
-        <w:t>s</w:t>
-      </w:r>
-      <w:r>
-        <w:t xml:space="preserve"> visited R</w:t>
-      </w:r>
-      <w:r>
-        <w:br/>
-      </w:r>
-    </w:p>
     <w:p/>
     <w:p/>
-    <w:p>
-      <w:r>
-        <w:rPr>
-          <w:b/>
-          <w:bCs/>
-          <w:u w:val="single"/>
-        </w:rPr>
+    <w:p/>
+    <w:p/>
+    <w:p/>
+    <w:p/>
+    <w:p/>
+    <w:p/>
+    <w:p/>
+    <w:p/>
+    <w:p>
+      <w:pPr>
+        <w:shd w:val="clear" w:color="auto" w:fill="4C94D8" w:themeFill="text2" w:themeFillTint="80"/>
+        <w:jc w:val="center"/>
+        <w:rPr>
+          <w:sz w:val="44"/>
+          <w:szCs w:val="44"/>
+        </w:rPr>
+      </w:pPr>
+      <w:r>
+        <w:rPr>
+          <w:sz w:val="44"/>
+          <w:szCs w:val="44"/>
+        </w:rPr>
+        <w:t>Game Playing with Monte-Carlo Tree Search</w:t>
+      </w:r>
+    </w:p>
+    <w:p>
+      <w:pPr>
+        <w:shd w:val="clear" w:color="auto" w:fill="A5C9EB" w:themeFill="text2" w:themeFillTint="40"/>
+        <w:jc w:val="center"/>
+        <w:rPr>
+          <w:sz w:val="44"/>
+          <w:szCs w:val="44"/>
+        </w:rPr>
+      </w:pPr>
+      <w:r>
+        <w:rPr>
+          <w:sz w:val="44"/>
+          <w:szCs w:val="44"/>
+        </w:rPr>
+        <w:t>P</w:t>
+      </w:r>
+      <w:r>
+        <w:rPr>
+          <w:sz w:val="44"/>
+          <w:szCs w:val="44"/>
+        </w:rPr>
+        <w:t>roof of Concept: Bandit Problem</w:t>
+      </w:r>
+    </w:p>
+    <w:p>
+      <w:pPr>
+        <w:shd w:val="clear" w:color="auto" w:fill="DAE9F7" w:themeFill="text2" w:themeFillTint="1A"/>
+        <w:jc w:val="center"/>
+        <w:rPr>
+          <w:sz w:val="44"/>
+          <w:szCs w:val="44"/>
+        </w:rPr>
+      </w:pPr>
+      <w:r>
+        <w:rPr>
+          <w:sz w:val="44"/>
+          <w:szCs w:val="44"/>
+        </w:rPr>
+        <w:t>Alexandra Danciu</w:t>
+      </w:r>
+    </w:p>
+    <w:p/>
+    <w:p/>
+    <w:p/>
+    <w:p/>
+    <w:p/>
+    <w:p/>
+    <w:p/>
+    <w:p/>
+    <w:p/>
+    <w:p/>
+    <w:p/>
+    <w:p/>
+    <w:p/>
+    <w:p/>
+    <w:p/>
+    <w:p/>
+    <w:p>
+      <w:pPr>
+        <w:shd w:val="clear" w:color="auto" w:fill="A5C9EB" w:themeFill="text2" w:themeFillTint="40"/>
+        <w:rPr>
+          <w:sz w:val="24"/>
+          <w:szCs w:val="24"/>
+        </w:rPr>
+      </w:pPr>
+      <w:r>
+        <w:rPr>
+          <w:sz w:val="24"/>
+          <w:szCs w:val="24"/>
+        </w:rPr>
+        <w:lastRenderedPageBreak/>
+        <w:t>What are Bandit Problems?</w:t>
+      </w:r>
+    </w:p>
+    <w:p>
+      <w:pPr>
+        <w:rPr>
+          <w:sz w:val="24"/>
+          <w:szCs w:val="24"/>
+        </w:rPr>
+      </w:pPr>
+      <w:r>
+        <w:rPr>
+          <w:sz w:val="24"/>
+          <w:szCs w:val="24"/>
+        </w:rPr>
+        <w:t>Bandit Problems</w:t>
+      </w:r>
+      <w:r>
+        <w:rPr>
+          <w:sz w:val="24"/>
+          <w:szCs w:val="24"/>
+        </w:rPr>
+        <w:t xml:space="preserve"> are statistical problems that involve trying to gain as many points over a limited time as possible</w:t>
+      </w:r>
+      <w:r>
+        <w:rPr>
+          <w:sz w:val="24"/>
+          <w:szCs w:val="24"/>
+        </w:rPr>
+        <w:t xml:space="preserve">. There will be multiple </w:t>
+      </w:r>
+      <w:r>
+        <w:rPr>
+          <w:sz w:val="24"/>
+          <w:szCs w:val="24"/>
+        </w:rPr>
+        <w:t>places</w:t>
+      </w:r>
+      <w:r>
+        <w:rPr>
+          <w:sz w:val="24"/>
+          <w:szCs w:val="24"/>
+        </w:rPr>
+        <w:t xml:space="preserve"> to visit that include an unknown number of points</w:t>
+      </w:r>
+      <w:r>
+        <w:rPr>
+          <w:sz w:val="24"/>
+          <w:szCs w:val="24"/>
+        </w:rPr>
+        <w:t xml:space="preserve"> each</w:t>
+      </w:r>
+      <w:r>
+        <w:rPr>
+          <w:sz w:val="24"/>
+          <w:szCs w:val="24"/>
+        </w:rPr>
+        <w:t>.</w:t>
+      </w:r>
+      <w:r>
+        <w:rPr>
+          <w:sz w:val="24"/>
+          <w:szCs w:val="24"/>
+        </w:rPr>
+        <w:t xml:space="preserve"> The goal is to find a balance between exploring and exploiting.</w:t>
+      </w:r>
+    </w:p>
+    <w:p>
+      <w:pPr>
+        <w:rPr>
+          <w:sz w:val="24"/>
+          <w:szCs w:val="24"/>
+        </w:rPr>
+      </w:pPr>
+      <w:r>
+        <w:rPr>
+          <w:sz w:val="24"/>
+          <w:szCs w:val="24"/>
+        </w:rPr>
+        <w:t>Exploring means going out to new places and figuring out how many points they can give you, most of the time the points will vary at different times so the average number of points would be best.</w:t>
+      </w:r>
+    </w:p>
+    <w:p>
+      <w:pPr>
+        <w:rPr>
+          <w:sz w:val="24"/>
+          <w:szCs w:val="24"/>
+        </w:rPr>
+      </w:pPr>
+      <w:r>
+        <w:rPr>
+          <w:sz w:val="24"/>
+          <w:szCs w:val="24"/>
+        </w:rPr>
+        <w:t xml:space="preserve">Exploiting is </w:t>
+      </w:r>
+      <w:r>
+        <w:rPr>
+          <w:sz w:val="24"/>
+          <w:szCs w:val="24"/>
+        </w:rPr>
+        <w:t xml:space="preserve">going to the place where you know the average number of points given is high and you are likely to gather the most points here. </w:t>
+      </w:r>
+    </w:p>
+    <w:p>
+      <w:pPr>
+        <w:rPr>
+          <w:sz w:val="24"/>
+          <w:szCs w:val="24"/>
+        </w:rPr>
+      </w:pPr>
+      <w:r>
+        <w:rPr>
+          <w:sz w:val="24"/>
+          <w:szCs w:val="24"/>
+        </w:rPr>
+        <w:t xml:space="preserve">One example would be </w:t>
+      </w:r>
+      <w:r>
+        <w:rPr>
+          <w:sz w:val="24"/>
+          <w:szCs w:val="24"/>
+        </w:rPr>
+        <w:t>going to a restaurant to eat.</w:t>
+      </w:r>
+      <w:r>
+        <w:rPr>
+          <w:sz w:val="24"/>
+          <w:szCs w:val="24"/>
+        </w:rPr>
+        <w:t xml:space="preserve"> Say you had 300 days, and you wanted to go out to eat each night</w:t>
+      </w:r>
+      <w:r>
+        <w:rPr>
+          <w:sz w:val="24"/>
+          <w:szCs w:val="24"/>
+        </w:rPr>
+        <w:t xml:space="preserve"> at 3 different </w:t>
+      </w:r>
+      <w:r>
+        <w:rPr>
+          <w:sz w:val="24"/>
+          <w:szCs w:val="24"/>
+        </w:rPr>
+        <w:t>restaurants</w:t>
+      </w:r>
+      <w:r>
+        <w:rPr>
+          <w:sz w:val="24"/>
+          <w:szCs w:val="24"/>
+        </w:rPr>
+        <w:t xml:space="preserve">. </w:t>
+      </w:r>
+      <w:r>
+        <w:rPr>
+          <w:sz w:val="24"/>
+          <w:szCs w:val="24"/>
+        </w:rPr>
+        <w:t xml:space="preserve">Each restaurant will give you a certain amount of happiness to go eat there each night. </w:t>
+      </w:r>
+      <w:r>
+        <w:rPr>
+          <w:sz w:val="24"/>
+          <w:szCs w:val="24"/>
+        </w:rPr>
+        <w:t xml:space="preserve">One restaurant could give you </w:t>
+      </w:r>
+      <w:r>
+        <w:rPr>
+          <w:sz w:val="24"/>
+          <w:szCs w:val="24"/>
+        </w:rPr>
+        <w:t xml:space="preserve">an average of </w:t>
+      </w:r>
+      <w:r>
+        <w:rPr>
+          <w:sz w:val="24"/>
+          <w:szCs w:val="24"/>
+        </w:rPr>
+        <w:t xml:space="preserve">10 </w:t>
+      </w:r>
+      <w:r>
+        <w:rPr>
+          <w:sz w:val="24"/>
+          <w:szCs w:val="24"/>
+        </w:rPr>
+        <w:t>happiness with a deviation of 2.5 each way</w:t>
+      </w:r>
+      <w:r>
+        <w:rPr>
+          <w:sz w:val="24"/>
+          <w:szCs w:val="24"/>
+        </w:rPr>
+        <w:t xml:space="preserve">, a second </w:t>
+      </w:r>
+      <w:r>
+        <w:rPr>
+          <w:sz w:val="24"/>
+          <w:szCs w:val="24"/>
+        </w:rPr>
+        <w:t xml:space="preserve">restaurant gives you </w:t>
+      </w:r>
+      <w:r>
+        <w:rPr>
+          <w:sz w:val="24"/>
+          <w:szCs w:val="24"/>
+        </w:rPr>
+        <w:t xml:space="preserve">8 </w:t>
+      </w:r>
+      <w:r>
+        <w:rPr>
+          <w:sz w:val="24"/>
+          <w:szCs w:val="24"/>
+        </w:rPr>
+        <w:t xml:space="preserve">happiness on average with a 2 deviation each way, </w:t>
+      </w:r>
+      <w:r>
+        <w:rPr>
+          <w:sz w:val="24"/>
+          <w:szCs w:val="24"/>
+        </w:rPr>
+        <w:t xml:space="preserve">and the third </w:t>
+      </w:r>
+      <w:r>
+        <w:rPr>
+          <w:sz w:val="24"/>
+          <w:szCs w:val="24"/>
+        </w:rPr>
+        <w:t xml:space="preserve">restaurant offers an average </w:t>
+      </w:r>
+      <w:r>
+        <w:rPr>
+          <w:sz w:val="24"/>
+          <w:szCs w:val="24"/>
+        </w:rPr>
+        <w:t>5</w:t>
+      </w:r>
+      <w:r>
+        <w:rPr>
+          <w:sz w:val="24"/>
+          <w:szCs w:val="24"/>
+        </w:rPr>
+        <w:t xml:space="preserve"> happiness with </w:t>
+      </w:r>
+      <w:r>
+        <w:rPr>
+          <w:sz w:val="24"/>
+          <w:szCs w:val="24"/>
+        </w:rPr>
+        <w:t>12.5</w:t>
+      </w:r>
+      <w:r>
+        <w:rPr>
+          <w:sz w:val="24"/>
+          <w:szCs w:val="24"/>
+        </w:rPr>
+        <w:t xml:space="preserve"> deviation</w:t>
+      </w:r>
+      <w:r>
+        <w:rPr>
+          <w:sz w:val="24"/>
+          <w:szCs w:val="24"/>
+        </w:rPr>
+        <w:t>.</w:t>
+      </w:r>
+    </w:p>
+    <w:p>
+      <w:pPr>
+        <w:rPr>
+          <w:sz w:val="24"/>
+          <w:szCs w:val="24"/>
+        </w:rPr>
+      </w:pPr>
+      <w:r>
+        <w:rPr>
+          <w:sz w:val="24"/>
+          <w:szCs w:val="24"/>
+        </w:rPr>
+        <w:t>You want to have a balance between going to</w:t>
+      </w:r>
+      <w:r>
+        <w:rPr>
+          <w:sz w:val="24"/>
+          <w:szCs w:val="24"/>
+        </w:rPr>
+        <w:t xml:space="preserve"> a restaurant and trying its menu and seeing how much happiness it gives you and going to your favourite restaurant that you are more </w:t>
+      </w:r>
+      <w:r>
+        <w:rPr>
+          <w:sz w:val="24"/>
+          <w:szCs w:val="24"/>
+        </w:rPr>
+        <w:t>confident</w:t>
+      </w:r>
+      <w:r>
+        <w:rPr>
+          <w:sz w:val="24"/>
+          <w:szCs w:val="24"/>
+        </w:rPr>
+        <w:t xml:space="preserve"> will make you happy. </w:t>
+      </w:r>
+    </w:p>
+    <w:p>
+      <w:pPr>
+        <w:rPr>
+          <w:sz w:val="24"/>
+          <w:szCs w:val="24"/>
+        </w:rPr>
+      </w:pPr>
+    </w:p>
+    <w:p>
+      <w:pPr>
+        <w:rPr>
+          <w:sz w:val="24"/>
+          <w:szCs w:val="24"/>
+        </w:rPr>
+      </w:pPr>
+      <w:r>
+        <w:rPr>
+          <w:noProof/>
+          <w:sz w:val="24"/>
+          <w:szCs w:val="24"/>
+        </w:rPr>
+        <mc:AlternateContent>
+          <mc:Choice Requires="wps">
+            <w:drawing>
+              <wp:anchor distT="0" distB="0" distL="114300" distR="114300" simplePos="0" relativeHeight="251661312" behindDoc="0" locked="0" layoutInCell="1" allowOverlap="1" wp14:anchorId="50165C25" wp14:editId="0FB43B68">
+                <wp:simplePos x="0" y="0"/>
+                <wp:positionH relativeFrom="column">
+                  <wp:posOffset>2321772</wp:posOffset>
+                </wp:positionH>
+                <wp:positionV relativeFrom="paragraph">
+                  <wp:posOffset>28787</wp:posOffset>
+                </wp:positionV>
+                <wp:extent cx="1060450" cy="543983"/>
+                <wp:effectExtent l="19050" t="19050" r="44450" b="27940"/>
+                <wp:wrapNone/>
+                <wp:docPr id="1484279286" name="Isosceles Triangle 5"/>
+                <wp:cNvGraphicFramePr/>
+                <a:graphic xmlns:a="http://schemas.openxmlformats.org/drawingml/2006/main">
+                  <a:graphicData uri="http://schemas.microsoft.com/office/word/2010/wordprocessingShape">
+                    <wps:wsp>
+                      <wps:cNvSpPr/>
+                      <wps:spPr>
+                        <a:xfrm>
+                          <a:off x="0" y="0"/>
+                          <a:ext cx="1060450" cy="543983"/>
+                        </a:xfrm>
+                        <a:prstGeom prst="triangle">
+                          <a:avLst/>
+                        </a:prstGeom>
+                      </wps:spPr>
+                      <wps:style>
+                        <a:lnRef idx="2">
+                          <a:schemeClr val="accent5">
+                            <a:shade val="15000"/>
+                          </a:schemeClr>
+                        </a:lnRef>
+                        <a:fillRef idx="1">
+                          <a:schemeClr val="accent5"/>
+                        </a:fillRef>
+                        <a:effectRef idx="0">
+                          <a:schemeClr val="accent5"/>
+                        </a:effectRef>
+                        <a:fontRef idx="minor">
+                          <a:schemeClr val="lt1"/>
+                        </a:fontRef>
+                      </wps:style>
+                      <wps:bodyPr rot="0" spcFirstLastPara="0" vertOverflow="overflow" horzOverflow="overflow" vert="horz" wrap="square" lIns="91440" tIns="45720" rIns="91440" bIns="45720" numCol="1" spcCol="0" rtlCol="0" fromWordArt="0" anchor="ctr" anchorCtr="0" forceAA="0" compatLnSpc="1">
+                        <a:prstTxWarp prst="textNoShape">
+                          <a:avLst/>
+                        </a:prstTxWarp>
+                        <a:noAutofit/>
+                      </wps:bodyPr>
+                    </wps:wsp>
+                  </a:graphicData>
+                </a:graphic>
+                <wp14:sizeRelV relativeFrom="margin">
+                  <wp14:pctHeight>0</wp14:pctHeight>
+                </wp14:sizeRelV>
+              </wp:anchor>
+            </w:drawing>
+          </mc:Choice>
+          <mc:Fallback>
+            <w:pict>
+              <v:shapetype w14:anchorId="0A543AF4" id="_x0000_t5" coordsize="21600,21600" o:spt="5" adj="10800" path="m@0,l,21600r21600,xe">
+                <v:stroke joinstyle="miter"/>
+                <v:formulas>
+                  <v:f eqn="val #0"/>
+                  <v:f eqn="prod #0 1 2"/>
+                  <v:f eqn="sum @1 10800 0"/>
+                </v:formulas>
+                <v:path gradientshapeok="t" o:connecttype="custom" o:connectlocs="@0,0;@1,10800;0,21600;10800,21600;21600,21600;@2,10800" textboxrect="0,10800,10800,18000;5400,10800,16200,18000;10800,10800,21600,18000;0,7200,7200,21600;7200,7200,14400,21600;14400,7200,21600,21600"/>
+                <v:handles>
+                  <v:h position="#0,topLeft" xrange="0,21600"/>
+                </v:handles>
+              </v:shapetype>
+              <v:shape id="Isosceles Triangle 5" o:spid="_x0000_s1026" type="#_x0000_t5" style="position:absolute;margin-left:182.8pt;margin-top:2.25pt;width:83.5pt;height:42.85pt;z-index:251661312;visibility:visible;mso-wrap-style:square;mso-height-percent:0;mso-wrap-distance-left:9pt;mso-wrap-distance-top:0;mso-wrap-distance-right:9pt;mso-wrap-distance-bottom:0;mso-position-horizontal:absolute;mso-position-horizontal-relative:text;mso-position-vertical:absolute;mso-position-vertical-relative:text;mso-height-percent:0;mso-height-relative:margin;v-text-anchor:middle" o:gfxdata="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" fillcolor="#a02b93 [3208]" strokecolor="#170615 [488]" strokeweight="1pt"/>
+            </w:pict>
+          </mc:Fallback>
+        </mc:AlternateContent>
+      </w:r>
+    </w:p>
+    <w:p>
+      <w:pPr>
+        <w:rPr>
+          <w:sz w:val="24"/>
+          <w:szCs w:val="24"/>
+        </w:rPr>
+      </w:pPr>
+      <w:r>
+        <w:rPr>
+          <w:noProof/>
+          <w:sz w:val="24"/>
+          <w:szCs w:val="24"/>
+        </w:rPr>
+        <mc:AlternateContent>
+          <mc:Choice Requires="wps">
+            <w:drawing>
+              <wp:anchor distT="0" distB="0" distL="114300" distR="114300" simplePos="0" relativeHeight="251660288" behindDoc="0" locked="0" layoutInCell="1" allowOverlap="1" wp14:anchorId="6EB69D82" wp14:editId="3D0CF10B">
+                <wp:simplePos x="0" y="0"/>
+                <wp:positionH relativeFrom="margin">
+                  <wp:align>center</wp:align>
+                </wp:positionH>
+                <wp:positionV relativeFrom="paragraph">
+                  <wp:posOffset>293794</wp:posOffset>
+                </wp:positionV>
+                <wp:extent cx="914400" cy="491067"/>
+                <wp:effectExtent l="0" t="0" r="19050" b="23495"/>
+                <wp:wrapNone/>
+                <wp:docPr id="648629727" name="Rectangle 4"/>
+                <wp:cNvGraphicFramePr/>
+                <a:graphic xmlns:a="http://schemas.openxmlformats.org/drawingml/2006/main">
+                  <a:graphicData uri="http://schemas.microsoft.com/office/word/2010/wordprocessingShape">
+                    <wps:wsp>
+                      <wps:cNvSpPr/>
+                      <wps:spPr>
+                        <a:xfrm>
+                          <a:off x="0" y="0"/>
+                          <a:ext cx="914400" cy="491067"/>
+                        </a:xfrm>
+                        <a:prstGeom prst="rect">
+                          <a:avLst/>
+                        </a:prstGeom>
+                      </wps:spPr>
+                      <wps:style>
+                        <a:lnRef idx="2">
+                          <a:schemeClr val="accent5">
+                            <a:shade val="15000"/>
+                          </a:schemeClr>
+                        </a:lnRef>
+                        <a:fillRef idx="1">
+                          <a:schemeClr val="accent5"/>
+                        </a:fillRef>
+                        <a:effectRef idx="0">
+                          <a:schemeClr val="accent5"/>
+                        </a:effectRef>
+                        <a:fontRef idx="minor">
+                          <a:schemeClr val="lt1"/>
+                        </a:fontRef>
+                      </wps:style>
+                      <wps:txbx>
+                        <w:txbxContent>
+                          <w:p>
+                            <w:pPr>
+                              <w:jc w:val="center"/>
+                            </w:pPr>
+                            <w:r>
+                              <w:t>Restaurant 1</w:t>
+                            </w:r>
+                          </w:p>
+                        </w:txbxContent>
+                      </wps:txbx>
+                      <wps:bodyPr rot="0" spcFirstLastPara="0" vertOverflow="overflow" horzOverflow="overflow" vert="horz" wrap="square" lIns="91440" tIns="45720" rIns="91440" bIns="45720" numCol="1" spcCol="0" rtlCol="0" fromWordArt="0" anchor="ctr" anchorCtr="0" forceAA="0" compatLnSpc="1">
+                        <a:prstTxWarp prst="textNoShape">
+                          <a:avLst/>
+                        </a:prstTxWarp>
+                        <a:noAutofit/>
+                      </wps:bodyPr>
+                    </wps:wsp>
+                  </a:graphicData>
+                </a:graphic>
+                <wp14:sizeRelV relativeFrom="margin">
+                  <wp14:pctHeight>0</wp14:pctHeight>
+                </wp14:sizeRelV>
+              </wp:anchor>
+            </w:drawing>
+          </mc:Choice>
+          <mc:Fallback>
+            <w:pict>
+              <v:rect w14:anchorId="6EB69D82" id="Rectangle 4" o:spid="_x0000_s1026" style="position:absolute;margin-left:0;margin-top:23.15pt;width:1in;height:38.65pt;z-index:251660288;visibility:visible;mso-wrap-style:square;mso-height-percent:0;mso-wrap-distance-left:9pt;mso-wrap-distance-top:0;mso-wrap-distance-right:9pt;mso-wrap-distance-bottom:0;mso-position-horizontal:center;mso-position-horizontal-relative:margin;mso-position-vertical:absolute;mso-position-vertical-relative:text;mso-height-percent:0;mso-height-relative:margin;v-text-anchor:middle" o:gfxdata="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" fillcolor="#a02b93 [3208]" strokecolor="#170615 [488]" strokeweight="1pt">
+                <v:textbox>
+                  <w:txbxContent>
+                    <w:p>
+                      <w:pPr>
+                        <w:jc w:val="center"/>
+                      </w:pPr>
+                      <w:r>
+                        <w:t>Restaurant 1</w:t>
+                      </w:r>
+                    </w:p>
+                  </w:txbxContent>
+                </v:textbox>
+                <w10:wrap anchorx="margin"/>
+              </v:rect>
+            </w:pict>
+          </mc:Fallback>
+        </mc:AlternateContent>
+      </w:r>
+    </w:p>
+    <w:p>
+      <w:pPr>
+        <w:rPr>
+          <w:sz w:val="24"/>
+          <w:szCs w:val="24"/>
+        </w:rPr>
+      </w:pPr>
+    </w:p>
+    <w:p>
+      <w:pPr>
+        <w:rPr>
+          <w:sz w:val="24"/>
+          <w:szCs w:val="24"/>
+        </w:rPr>
+      </w:pPr>
+    </w:p>
+    <w:p>
+      <w:pPr>
+        <w:rPr>
+          <w:sz w:val="24"/>
+          <w:szCs w:val="24"/>
+        </w:rPr>
+      </w:pPr>
+    </w:p>
+    <w:p>
+      <w:pPr>
+        <w:rPr>
+          <w:sz w:val="24"/>
+          <w:szCs w:val="24"/>
+        </w:rPr>
+      </w:pPr>
+      <w:r>
+        <w:rPr>
+          <w:noProof/>
+          <w:sz w:val="24"/>
+          <w:szCs w:val="24"/>
+        </w:rPr>
+        <mc:AlternateContent>
+          <mc:Choice Requires="wps">
+            <w:drawing>
+              <wp:anchor distT="0" distB="0" distL="114300" distR="114300" simplePos="0" relativeHeight="251659264" behindDoc="1" locked="0" layoutInCell="1" allowOverlap="1" wp14:anchorId="5D192C7A" wp14:editId="600C5A4C">
+                <wp:simplePos x="0" y="0"/>
+                <wp:positionH relativeFrom="margin">
+                  <wp:align>left</wp:align>
+                </wp:positionH>
+                <wp:positionV relativeFrom="paragraph">
+                  <wp:posOffset>217805</wp:posOffset>
+                </wp:positionV>
+                <wp:extent cx="914400" cy="914400"/>
+                <wp:effectExtent l="0" t="0" r="19050" b="19050"/>
+                <wp:wrapTight wrapText="bothSides">
+                  <wp:wrapPolygon edited="0">
+                    <wp:start x="7200" y="0"/>
+                    <wp:lineTo x="4500" y="1350"/>
+                    <wp:lineTo x="0" y="5850"/>
+                    <wp:lineTo x="0" y="16200"/>
+                    <wp:lineTo x="5400" y="21600"/>
+                    <wp:lineTo x="7200" y="21600"/>
+                    <wp:lineTo x="14850" y="21600"/>
+                    <wp:lineTo x="16650" y="21600"/>
+                    <wp:lineTo x="21600" y="16200"/>
+                    <wp:lineTo x="21600" y="5850"/>
+                    <wp:lineTo x="17550" y="1350"/>
+                    <wp:lineTo x="14400" y="0"/>
+                    <wp:lineTo x="7200" y="0"/>
+                  </wp:wrapPolygon>
+                </wp:wrapTight>
+                <wp:docPr id="1183699169" name="Smiley Face 2"/>
+                <wp:cNvGraphicFramePr/>
+                <a:graphic xmlns:a="http://schemas.openxmlformats.org/drawingml/2006/main">
+                  <a:graphicData uri="http://schemas.microsoft.com/office/word/2010/wordprocessingShape">
+                    <wps:wsp>
+                      <wps:cNvSpPr/>
+                      <wps:spPr>
+                        <a:xfrm>
+                          <a:off x="0" y="0"/>
+                          <a:ext cx="914400" cy="914400"/>
+                        </a:xfrm>
+                        <a:prstGeom prst="smileyFace">
+                          <a:avLst/>
+                        </a:prstGeom>
+                      </wps:spPr>
+                      <wps:style>
+                        <a:lnRef idx="2">
+                          <a:schemeClr val="accent4">
+                            <a:shade val="15000"/>
+                          </a:schemeClr>
+                        </a:lnRef>
+                        <a:fillRef idx="1">
+                          <a:schemeClr val="accent4"/>
+                        </a:fillRef>
+                        <a:effectRef idx="0">
+                          <a:schemeClr val="accent4"/>
+                        </a:effectRef>
+                        <a:fontRef idx="minor">
+                          <a:schemeClr val="lt1"/>
+                        </a:fontRef>
+                      </wps:style>
+                      <wps:bodyPr rot="0" spcFirstLastPara="0" vertOverflow="overflow" horzOverflow="overflow" vert="horz" wrap="square" lIns="91440" tIns="45720" rIns="91440" bIns="45720" numCol="1" spcCol="0" rtlCol="0" fromWordArt="0" anchor="ctr" anchorCtr="0" forceAA="0" compatLnSpc="1">
+                        <a:prstTxWarp prst="textNoShape">
+                          <a:avLst/>
+                        </a:prstTxWarp>
+                        <a:noAutofit/>
+                      </wps:bodyPr>
+                    </wps:wsp>
+                  </a:graphicData>
+                </a:graphic>
+              </wp:anchor>
+            </w:drawing>
+          </mc:Choice>
+          <mc:Fallback>
+            <w:pict>
+              <v:shapetype w14:anchorId="62F7734A" id="_x0000_t96" coordsize="21600,21600" o:spt="96" adj="17520" path="m10800,qx,10800,10800,21600,21600,10800,10800,xem7340,6445qx6215,7570,7340,8695,8465,7570,7340,6445xnfem14260,6445qx13135,7570,14260,8695,15385,7570,14260,6445xnfem4960@0c8853@3,12747@3,16640@0nfe">
+                <v:formulas>
+                  <v:f eqn="sum 33030 0 #0"/>
+                  <v:f eqn="prod #0 4 3"/>
+                  <v:f eqn="prod @0 1 3"/>
+                  <v:f eqn="sum @1 0 @2"/>
+                </v:formulas>
+                <v:path o:extrusionok="f" gradientshapeok="t" o:connecttype="custom" o:connectlocs="10800,0;3163,3163;0,10800;3163,18437;10800,21600;18437,18437;21600,10800;18437,3163" textboxrect="3163,3163,18437,18437"/>
+                <v:handles>
+                  <v:h position="center,#0" yrange="15510,17520"/>
+                </v:handles>
+                <o:complex v:ext="view"/>
+              </v:shapetype>
+              <v:shape id="Smiley Face 2" o:spid="_x0000_s1026" type="#_x0000_t96" style="position:absolute;margin-left:0;margin-top:17.15pt;width:1in;height:1in;z-index:-251657216;visibility:visible;mso-wrap-style:square;mso-wrap-distance-left:9pt;mso-wrap-distance-top:0;mso-wrap-distance-right:9pt;mso-wrap-distance-bottom:0;mso-position-horizontal:left;mso-position-horizontal-relative:margin;mso-position-vertical:absolute;mso-position-vertical-relative:text;v-text-anchor:middle" o:gfxdata="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" fillcolor="#0f9ed5 [3207]" strokecolor="#02171f [487]" strokeweight="1pt">
+                <v:stroke joinstyle="miter"/>
+                <w10:wrap type="tight" anchorx="margin"/>
+              </v:shape>
+            </w:pict>
+          </mc:Fallback>
+        </mc:AlternateContent>
+      </w:r>
+      <w:r>
+        <w:rPr>
+          <w:noProof/>
+          <w:sz w:val="24"/>
+          <w:szCs w:val="24"/>
+        </w:rPr>
+        <mc:AlternateContent>
+          <mc:Choice Requires="wps">
+            <w:drawing>
+              <wp:anchor distT="0" distB="0" distL="114300" distR="114300" simplePos="0" relativeHeight="251664384" behindDoc="0" locked="0" layoutInCell="1" allowOverlap="1" wp14:anchorId="13962358" wp14:editId="540B26B4">
+                <wp:simplePos x="0" y="0"/>
+                <wp:positionH relativeFrom="column">
+                  <wp:posOffset>2321772</wp:posOffset>
+                </wp:positionH>
+                <wp:positionV relativeFrom="paragraph">
+                  <wp:posOffset>28787</wp:posOffset>
+                </wp:positionV>
+                <wp:extent cx="1060450" cy="543983"/>
+                <wp:effectExtent l="19050" t="19050" r="44450" b="27940"/>
+                <wp:wrapNone/>
+                <wp:docPr id="1827403318" name="Isosceles Triangle 5"/>
+                <wp:cNvGraphicFramePr/>
+                <a:graphic xmlns:a="http://schemas.openxmlformats.org/drawingml/2006/main">
+                  <a:graphicData uri="http://schemas.microsoft.com/office/word/2010/wordprocessingShape">
+                    <wps:wsp>
+                      <wps:cNvSpPr/>
+                      <wps:spPr>
+                        <a:xfrm>
+                          <a:off x="0" y="0"/>
+                          <a:ext cx="1060450" cy="543983"/>
+                        </a:xfrm>
+                        <a:prstGeom prst="triangle">
+                          <a:avLst/>
+                        </a:prstGeom>
+                      </wps:spPr>
+                      <wps:style>
+                        <a:lnRef idx="2">
+                          <a:schemeClr val="accent5">
+                            <a:shade val="15000"/>
+                          </a:schemeClr>
+                        </a:lnRef>
+                        <a:fillRef idx="1">
+                          <a:schemeClr val="accent5"/>
+                        </a:fillRef>
+                        <a:effectRef idx="0">
+                          <a:schemeClr val="accent5"/>
+                        </a:effectRef>
+                        <a:fontRef idx="minor">
+                          <a:schemeClr val="lt1"/>
+                        </a:fontRef>
+                      </wps:style>
+                      <wps:bodyPr rot="0" spcFirstLastPara="0" vertOverflow="overflow" horzOverflow="overflow" vert="horz" wrap="square" lIns="91440" tIns="45720" rIns="91440" bIns="45720" numCol="1" spcCol="0" rtlCol="0" fromWordArt="0" anchor="ctr" anchorCtr="0" forceAA="0" compatLnSpc="1">
+                        <a:prstTxWarp prst="textNoShape">
+                          <a:avLst/>
+                        </a:prstTxWarp>
+                        <a:noAutofit/>
+                      </wps:bodyPr>
+                    </wps:wsp>
+                  </a:graphicData>
+                </a:graphic>
+                <wp14:sizeRelV relativeFrom="margin">
+                  <wp14:pctHeight>0</wp14:pctHeight>
+                </wp14:sizeRelV>
+              </wp:anchor>
+            </w:drawing>
+          </mc:Choice>
+          <mc:Fallback>
+            <w:pict>
+              <v:shape w14:anchorId="5167A84D" id="Isosceles Triangle 5" o:spid="_x0000_s1026" type="#_x0000_t5" style="position:absolute;margin-left:182.8pt;margin-top:2.25pt;width:83.5pt;height:42.85pt;z-index:251664384;visibility:visible;mso-wrap-style:square;mso-height-percent:0;mso-wrap-distance-left:9pt;mso-wrap-distance-top:0;mso-wrap-distance-right:9pt;mso-wrap-distance-bottom:0;mso-position-horizontal:absolute;mso-position-horizontal-relative:text;mso-position-vertical:absolute;mso-position-vertical-relative:text;mso-height-percent:0;mso-height-relative:margin;v-text-anchor:middle" o:gfxdata="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" fillcolor="#a02b93 [3208]" strokecolor="#170615 [488]" strokeweight="1pt"/>
+            </w:pict>
+          </mc:Fallback>
+        </mc:AlternateContent>
+      </w:r>
+    </w:p>
+    <w:p>
+      <w:pPr>
+        <w:rPr>
+          <w:sz w:val="24"/>
+          <w:szCs w:val="24"/>
+        </w:rPr>
+      </w:pPr>
+      <w:r>
+        <w:rPr>
+          <w:noProof/>
+          <w:sz w:val="24"/>
+          <w:szCs w:val="24"/>
+        </w:rPr>
+        <mc:AlternateContent>
+          <mc:Choice Requires="wps">
+            <w:drawing>
+              <wp:anchor distT="0" distB="0" distL="114300" distR="114300" simplePos="0" relativeHeight="251663360" behindDoc="0" locked="0" layoutInCell="1" allowOverlap="1" wp14:anchorId="2248C992" wp14:editId="53BB2B09">
+                <wp:simplePos x="0" y="0"/>
+                <wp:positionH relativeFrom="margin">
+                  <wp:align>center</wp:align>
+                </wp:positionH>
+                <wp:positionV relativeFrom="paragraph">
+                  <wp:posOffset>293794</wp:posOffset>
+                </wp:positionV>
+                <wp:extent cx="914400" cy="491067"/>
+                <wp:effectExtent l="0" t="0" r="19050" b="23495"/>
+                <wp:wrapNone/>
+                <wp:docPr id="520886564" name="Rectangle 4"/>
+                <wp:cNvGraphicFramePr/>
+                <a:graphic xmlns:a="http://schemas.openxmlformats.org/drawingml/2006/main">
+                  <a:graphicData uri="http://schemas.microsoft.com/office/word/2010/wordprocessingShape">
+                    <wps:wsp>
+                      <wps:cNvSpPr/>
+                      <wps:spPr>
+                        <a:xfrm>
+                          <a:off x="0" y="0"/>
+                          <a:ext cx="914400" cy="491067"/>
+                        </a:xfrm>
+                        <a:prstGeom prst="rect">
+                          <a:avLst/>
+                        </a:prstGeom>
+                      </wps:spPr>
+                      <wps:style>
+                        <a:lnRef idx="2">
+                          <a:schemeClr val="accent5">
+                            <a:shade val="15000"/>
+                          </a:schemeClr>
+                        </a:lnRef>
+                        <a:fillRef idx="1">
+                          <a:schemeClr val="accent5"/>
+                        </a:fillRef>
+                        <a:effectRef idx="0">
+                          <a:schemeClr val="accent5"/>
+                        </a:effectRef>
+                        <a:fontRef idx="minor">
+                          <a:schemeClr val="lt1"/>
+                        </a:fontRef>
+                      </wps:style>
+                      <wps:txbx>
+                        <w:txbxContent>
+                          <w:p>
+                            <w:pPr>
+                              <w:jc w:val="center"/>
+                            </w:pPr>
+                            <w:r>
+                              <w:t xml:space="preserve">Restaurant </w:t>
+                            </w:r>
+                            <w:r>
+                              <w:t>2</w:t>
+                            </w:r>
+                          </w:p>
+                          <w:p/>
+                        </w:txbxContent>
+                      </wps:txbx>
+                      <wps:bodyPr rot="0" spcFirstLastPara="0" vertOverflow="overflow" horzOverflow="overflow" vert="horz" wrap="square" lIns="91440" tIns="45720" rIns="91440" bIns="45720" numCol="1" spcCol="0" rtlCol="0" fromWordArt="0" anchor="ctr" anchorCtr="0" forceAA="0" compatLnSpc="1">
+                        <a:prstTxWarp prst="textNoShape">
+                          <a:avLst/>
+                        </a:prstTxWarp>
+                        <a:noAutofit/>
+                      </wps:bodyPr>
+                    </wps:wsp>
+                  </a:graphicData>
+                </a:graphic>
+                <wp14:sizeRelV relativeFrom="margin">
+                  <wp14:pctHeight>0</wp14:pctHeight>
+                </wp14:sizeRelV>
+              </wp:anchor>
+            </w:drawing>
+          </mc:Choice>
+          <mc:Fallback>
+            <w:pict>
+              <v:rect w14:anchorId="2248C992" id="_x0000_s1027" style="position:absolute;margin-left:0;margin-top:23.15pt;width:1in;height:38.65pt;z-index:251663360;visibility:visible;mso-wrap-style:square;mso-height-percent:0;mso-wrap-distance-left:9pt;mso-wrap-distance-top:0;mso-wrap-distance-right:9pt;mso-wrap-distance-bottom:0;mso-position-horizontal:center;mso-position-horizontal-relative:margin;mso-position-vertical:absolute;mso-position-vertical-relative:text;mso-height-percent:0;mso-height-relative:margin;v-text-anchor:middle" o:gfxdata="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" fillcolor="#a02b93 [3208]" strokecolor="#170615 [488]" strokeweight="1pt">
+                <v:textbox>
+                  <w:txbxContent>
+                    <w:p>
+                      <w:pPr>
+                        <w:jc w:val="center"/>
+                      </w:pPr>
+                      <w:r>
+                        <w:t xml:space="preserve">Restaurant </w:t>
+                      </w:r>
+                      <w:r>
+                        <w:t>2</w:t>
+                      </w:r>
+                    </w:p>
+                    <w:p/>
+                  </w:txbxContent>
+                </v:textbox>
+                <w10:wrap anchorx="margin"/>
+              </v:rect>
+            </w:pict>
+          </mc:Fallback>
+        </mc:AlternateContent>
+      </w:r>
+    </w:p>
+    <w:p>
+      <w:pPr>
+        <w:rPr>
+          <w:sz w:val="24"/>
+          <w:szCs w:val="24"/>
+        </w:rPr>
+      </w:pPr>
+    </w:p>
+    <w:p>
+      <w:pPr>
+        <w:rPr>
+          <w:sz w:val="24"/>
+          <w:szCs w:val="24"/>
+        </w:rPr>
+      </w:pPr>
+    </w:p>
+    <w:p>
+      <w:pPr>
+        <w:rPr>
+          <w:sz w:val="24"/>
+          <w:szCs w:val="24"/>
+        </w:rPr>
+      </w:pPr>
+    </w:p>
+    <w:p>
+      <w:pPr>
+        <w:rPr>
+          <w:sz w:val="24"/>
+          <w:szCs w:val="24"/>
+        </w:rPr>
+      </w:pPr>
+      <w:r>
+        <w:rPr>
+          <w:noProof/>
+          <w:sz w:val="24"/>
+          <w:szCs w:val="24"/>
+        </w:rPr>
+        <mc:AlternateContent>
+          <mc:Choice Requires="wps">
+            <w:drawing>
+              <wp:anchor distT="0" distB="0" distL="114300" distR="114300" simplePos="0" relativeHeight="251667456" behindDoc="0" locked="0" layoutInCell="1" allowOverlap="1" wp14:anchorId="66220A36" wp14:editId="42EE96AE">
+                <wp:simplePos x="0" y="0"/>
+                <wp:positionH relativeFrom="column">
+                  <wp:posOffset>2321772</wp:posOffset>
+                </wp:positionH>
+                <wp:positionV relativeFrom="paragraph">
+                  <wp:posOffset>28787</wp:posOffset>
+                </wp:positionV>
+                <wp:extent cx="1060450" cy="543983"/>
+                <wp:effectExtent l="19050" t="19050" r="44450" b="27940"/>
+                <wp:wrapNone/>
+                <wp:docPr id="2036552416" name="Isosceles Triangle 5"/>
+                <wp:cNvGraphicFramePr/>
+                <a:graphic xmlns:a="http://schemas.openxmlformats.org/drawingml/2006/main">
+                  <a:graphicData uri="http://schemas.microsoft.com/office/word/2010/wordprocessingShape">
+                    <wps:wsp>
+                      <wps:cNvSpPr/>
+                      <wps:spPr>
+                        <a:xfrm>
+                          <a:off x="0" y="0"/>
+                          <a:ext cx="1060450" cy="543983"/>
+                        </a:xfrm>
+                        <a:prstGeom prst="triangle">
+                          <a:avLst/>
+                        </a:prstGeom>
+                      </wps:spPr>
+                      <wps:style>
+                        <a:lnRef idx="2">
+                          <a:schemeClr val="accent5">
+                            <a:shade val="15000"/>
+                          </a:schemeClr>
+                        </a:lnRef>
+                        <a:fillRef idx="1">
+                          <a:schemeClr val="accent5"/>
+                        </a:fillRef>
+                        <a:effectRef idx="0">
+                          <a:schemeClr val="accent5"/>
+                        </a:effectRef>
+                        <a:fontRef idx="minor">
+                          <a:schemeClr val="lt1"/>
+                        </a:fontRef>
+                      </wps:style>
+                      <wps:bodyPr rot="0" spcFirstLastPara="0" vertOverflow="overflow" horzOverflow="overflow" vert="horz" wrap="square" lIns="91440" tIns="45720" rIns="91440" bIns="45720" numCol="1" spcCol="0" rtlCol="0" fromWordArt="0" anchor="ctr" anchorCtr="0" forceAA="0" compatLnSpc="1">
+                        <a:prstTxWarp prst="textNoShape">
+                          <a:avLst/>
+                        </a:prstTxWarp>
+                        <a:noAutofit/>
+                      </wps:bodyPr>
+                    </wps:wsp>
+                  </a:graphicData>
+                </a:graphic>
+                <wp14:sizeRelV relativeFrom="margin">
+                  <wp14:pctHeight>0</wp14:pctHeight>
+                </wp14:sizeRelV>
+              </wp:anchor>
+            </w:drawing>
+          </mc:Choice>
+          <mc:Fallback>
+            <w:pict>
+              <v:shape w14:anchorId="41671227" id="Isosceles Triangle 5" o:spid="_x0000_s1026" type="#_x0000_t5" style="position:absolute;margin-left:182.8pt;margin-top:2.25pt;width:83.5pt;height:42.85pt;z-index:251667456;visibility:visible;mso-wrap-style:square;mso-height-percent:0;mso-wrap-distance-left:9pt;mso-wrap-distance-top:0;mso-wrap-distance-right:9pt;mso-wrap-distance-bottom:0;mso-position-horizontal:absolute;mso-position-horizontal-relative:text;mso-position-vertical:absolute;mso-position-vertical-relative:text;mso-height-percent:0;mso-height-relative:margin;v-text-anchor:middle" o:gfxdata="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" fillcolor="#a02b93 [3208]" strokecolor="#170615 [488]" strokeweight="1pt"/>
+            </w:pict>
+          </mc:Fallback>
+        </mc:AlternateContent>
+      </w:r>
+    </w:p>
+    <w:p>
+      <w:pPr>
+        <w:rPr>
+          <w:sz w:val="24"/>
+          <w:szCs w:val="24"/>
+        </w:rPr>
+      </w:pPr>
+      <w:r>
+        <w:rPr>
+          <w:noProof/>
+          <w:sz w:val="24"/>
+          <w:szCs w:val="24"/>
+        </w:rPr>
+        <mc:AlternateContent>
+          <mc:Choice Requires="wps">
+            <w:drawing>
+              <wp:anchor distT="0" distB="0" distL="114300" distR="114300" simplePos="0" relativeHeight="251666432" behindDoc="0" locked="0" layoutInCell="1" allowOverlap="1" wp14:anchorId="56175B9D" wp14:editId="2D8BF0FA">
+                <wp:simplePos x="0" y="0"/>
+                <wp:positionH relativeFrom="margin">
+                  <wp:align>center</wp:align>
+                </wp:positionH>
+                <wp:positionV relativeFrom="paragraph">
+                  <wp:posOffset>293794</wp:posOffset>
+                </wp:positionV>
+                <wp:extent cx="914400" cy="491067"/>
+                <wp:effectExtent l="0" t="0" r="19050" b="23495"/>
+                <wp:wrapNone/>
+                <wp:docPr id="833805475" name="Rectangle 4"/>
+                <wp:cNvGraphicFramePr/>
+                <a:graphic xmlns:a="http://schemas.openxmlformats.org/drawingml/2006/main">
+                  <a:graphicData uri="http://schemas.microsoft.com/office/word/2010/wordprocessingShape">
+                    <wps:wsp>
+                      <wps:cNvSpPr/>
+                      <wps:spPr>
+                        <a:xfrm>
+                          <a:off x="0" y="0"/>
+                          <a:ext cx="914400" cy="491067"/>
+                        </a:xfrm>
+                        <a:prstGeom prst="rect">
+                          <a:avLst/>
+                        </a:prstGeom>
+                      </wps:spPr>
+                      <wps:style>
+                        <a:lnRef idx="2">
+                          <a:schemeClr val="accent5">
+                            <a:shade val="15000"/>
+                          </a:schemeClr>
+                        </a:lnRef>
+                        <a:fillRef idx="1">
+                          <a:schemeClr val="accent5"/>
+                        </a:fillRef>
+                        <a:effectRef idx="0">
+                          <a:schemeClr val="accent5"/>
+                        </a:effectRef>
+                        <a:fontRef idx="minor">
+                          <a:schemeClr val="lt1"/>
+                        </a:fontRef>
+                      </wps:style>
+                      <wps:txbx>
+                        <w:txbxContent>
+                          <w:p>
+                            <w:pPr>
+                              <w:jc w:val="center"/>
+                            </w:pPr>
+                            <w:r>
+                              <w:t xml:space="preserve">Restaurant </w:t>
+                            </w:r>
+                            <w:r>
+                              <w:t>3</w:t>
+                            </w:r>
+                          </w:p>
+                          <w:p>
+                            <w:pPr>
+                              <w:jc w:val="center"/>
+                            </w:pPr>
+                          </w:p>
+                        </w:txbxContent>
+                      </wps:txbx>
+                      <wps:bodyPr rot="0" spcFirstLastPara="0" vertOverflow="overflow" horzOverflow="overflow" vert="horz" wrap="square" lIns="91440" tIns="45720" rIns="91440" bIns="45720" numCol="1" spcCol="0" rtlCol="0" fromWordArt="0" anchor="ctr" anchorCtr="0" forceAA="0" compatLnSpc="1">
+                        <a:prstTxWarp prst="textNoShape">
+                          <a:avLst/>
+                        </a:prstTxWarp>
+                        <a:noAutofit/>
+                      </wps:bodyPr>
+                    </wps:wsp>
+                  </a:graphicData>
+                </a:graphic>
+                <wp14:sizeRelV relativeFrom="margin">
+                  <wp14:pctHeight>0</wp14:pctHeight>
+                </wp14:sizeRelV>
+              </wp:anchor>
+            </w:drawing>
+          </mc:Choice>
+          <mc:Fallback>
+            <w:pict>
+              <v:rect w14:anchorId="56175B9D" id="_x0000_s1028" style="position:absolute;margin-left:0;margin-top:23.15pt;width:1in;height:38.65pt;z-index:251666432;visibility:visible;mso-wrap-style:square;mso-height-percent:0;mso-wrap-distance-left:9pt;mso-wrap-distance-top:0;mso-wrap-distance-right:9pt;mso-wrap-distance-bottom:0;mso-position-horizontal:center;mso-position-horizontal-relative:margin;mso-position-vertical:absolute;mso-position-vertical-relative:text;mso-height-percent:0;mso-height-relative:margin;v-text-anchor:middle" o:gfxdata="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" fillcolor="#a02b93 [3208]" strokecolor="#170615 [488]" strokeweight="1pt">
+                <v:textbox>
+                  <w:txbxContent>
+                    <w:p>
+                      <w:pPr>
+                        <w:jc w:val="center"/>
+                      </w:pPr>
+                      <w:r>
+                        <w:t xml:space="preserve">Restaurant </w:t>
+                      </w:r>
+                      <w:r>
+                        <w:t>3</w:t>
+                      </w:r>
+                    </w:p>
+                    <w:p>
+                      <w:pPr>
+                        <w:jc w:val="center"/>
+                      </w:pPr>
+                    </w:p>
+                  </w:txbxContent>
+                </v:textbox>
+                <w10:wrap anchorx="margin"/>
+              </v:rect>
+            </w:pict>
+          </mc:Fallback>
+        </mc:AlternateContent>
+      </w:r>
+    </w:p>
+    <w:p>
+      <w:pPr>
+        <w:rPr>
+          <w:sz w:val="24"/>
+          <w:szCs w:val="24"/>
+        </w:rPr>
+      </w:pPr>
+    </w:p>
+    <w:p>
+      <w:pPr>
+        <w:rPr>
+          <w:sz w:val="24"/>
+          <w:szCs w:val="24"/>
+        </w:rPr>
+      </w:pPr>
+    </w:p>
+    <w:p>
+      <w:pPr>
+        <w:shd w:val="clear" w:color="auto" w:fill="A5C9EB" w:themeFill="text2" w:themeFillTint="40"/>
+        <w:rPr>
+          <w:sz w:val="24"/>
+          <w:szCs w:val="24"/>
+        </w:rPr>
+      </w:pPr>
+      <w:r>
+        <w:rPr>
+          <w:sz w:val="24"/>
+          <w:szCs w:val="24"/>
+        </w:rPr>
+        <w:lastRenderedPageBreak/>
+        <w:t>Naïve Strategies</w:t>
+      </w:r>
+    </w:p>
+    <w:p>
+      <w:pPr>
+        <w:rPr>
+          <w:sz w:val="24"/>
+          <w:szCs w:val="24"/>
+        </w:rPr>
+      </w:pPr>
+      <w:r>
+        <w:rPr>
+          <w:sz w:val="24"/>
+          <w:szCs w:val="24"/>
+        </w:rPr>
+        <w:t xml:space="preserve">There </w:t>
+      </w:r>
+      <w:r>
+        <w:rPr>
+          <w:sz w:val="24"/>
+          <w:szCs w:val="24"/>
+        </w:rPr>
+        <w:t xml:space="preserve">are </w:t>
+      </w:r>
+      <w:proofErr w:type="gramStart"/>
+      <w:r>
+        <w:rPr>
+          <w:sz w:val="24"/>
+          <w:szCs w:val="24"/>
+        </w:rPr>
+        <w:t>a number of</w:t>
+      </w:r>
+      <w:proofErr w:type="gramEnd"/>
+      <w:r>
+        <w:rPr>
+          <w:sz w:val="24"/>
+          <w:szCs w:val="24"/>
+        </w:rPr>
+        <w:t xml:space="preserve"> different algorithms you can use to solve the bandit problem, however the efficiency</w:t>
+      </w:r>
+      <w:r>
+        <w:rPr>
+          <w:sz w:val="24"/>
+          <w:szCs w:val="24"/>
+        </w:rPr>
+        <w:t xml:space="preserve"> </w:t>
+      </w:r>
+      <w:r>
+        <w:rPr>
+          <w:sz w:val="24"/>
+          <w:szCs w:val="24"/>
+        </w:rPr>
+        <w:t xml:space="preserve">of </w:t>
+      </w:r>
+      <w:r>
+        <w:rPr>
+          <w:sz w:val="24"/>
+          <w:szCs w:val="24"/>
+        </w:rPr>
+        <w:t xml:space="preserve">some of </w:t>
+      </w:r>
+      <w:r>
+        <w:rPr>
+          <w:sz w:val="24"/>
+          <w:szCs w:val="24"/>
+        </w:rPr>
+        <w:t xml:space="preserve">them compared to other, better, algorithms </w:t>
+      </w:r>
+      <w:r>
+        <w:rPr>
+          <w:sz w:val="24"/>
+          <w:szCs w:val="24"/>
+        </w:rPr>
+        <w:t>are</w:t>
+      </w:r>
+      <w:r>
+        <w:rPr>
+          <w:sz w:val="24"/>
+          <w:szCs w:val="24"/>
+        </w:rPr>
+        <w:t xml:space="preserve"> lacking. </w:t>
+      </w:r>
+    </w:p>
+    <w:p>
+      <w:pPr>
+        <w:shd w:val="clear" w:color="auto" w:fill="DAE9F7" w:themeFill="text2" w:themeFillTint="1A"/>
+        <w:rPr>
+          <w:sz w:val="24"/>
+          <w:szCs w:val="24"/>
+        </w:rPr>
+      </w:pPr>
+      <w:r>
+        <w:rPr>
+          <w:sz w:val="24"/>
+          <w:szCs w:val="24"/>
+        </w:rPr>
+        <w:t xml:space="preserve">Explore </w:t>
+      </w:r>
+      <w:r>
+        <w:rPr>
+          <w:sz w:val="24"/>
+          <w:szCs w:val="24"/>
+        </w:rPr>
+        <w:t>O</w:t>
+      </w:r>
+      <w:r>
+        <w:rPr>
+          <w:sz w:val="24"/>
+          <w:szCs w:val="24"/>
+        </w:rPr>
+        <w:t>nly</w:t>
+      </w:r>
+    </w:p>
+    <w:p>
+      <w:pPr>
+        <w:rPr>
+          <w:sz w:val="24"/>
+          <w:szCs w:val="24"/>
+        </w:rPr>
+      </w:pPr>
+      <w:r>
+        <w:rPr>
+          <w:sz w:val="24"/>
+          <w:szCs w:val="24"/>
+        </w:rPr>
+        <w:t>One of these less efficient algorithms that still gets the job done is Explore Only. With this algorithm the entire 300 days is spent exploring and picking random restaurants to dine at</w:t>
+      </w:r>
+      <w:r>
+        <w:rPr>
+          <w:sz w:val="24"/>
+          <w:szCs w:val="24"/>
+        </w:rPr>
+        <w:t>. By the end you have spent a considerable amount of time at the wrong restaurants and have lost some points on the way.</w:t>
+      </w:r>
+      <w:r>
+        <w:rPr>
+          <w:sz w:val="24"/>
+          <w:szCs w:val="24"/>
+        </w:rPr>
+        <w:t xml:space="preserve"> Each </w:t>
+      </w:r>
+      <w:r>
+        <w:rPr>
+          <w:sz w:val="24"/>
+          <w:szCs w:val="24"/>
+        </w:rPr>
+        <w:t>restaurant</w:t>
+      </w:r>
+      <w:r>
+        <w:rPr>
+          <w:sz w:val="24"/>
+          <w:szCs w:val="24"/>
+        </w:rPr>
+        <w:t xml:space="preserve"> will end up having an equal 100 days spent at them.</w:t>
+      </w:r>
+    </w:p>
+    <w:p>
+      <w:pPr>
+        <w:shd w:val="clear" w:color="auto" w:fill="DAE9F7" w:themeFill="text2" w:themeFillTint="1A"/>
+        <w:rPr>
+          <w:sz w:val="24"/>
+          <w:szCs w:val="24"/>
+        </w:rPr>
+      </w:pPr>
+      <w:r>
+        <w:rPr>
+          <w:sz w:val="24"/>
+          <w:szCs w:val="24"/>
+        </w:rPr>
+        <w:t xml:space="preserve">Exploit </w:t>
+      </w:r>
+      <w:r>
+        <w:rPr>
+          <w:sz w:val="24"/>
+          <w:szCs w:val="24"/>
+        </w:rPr>
+        <w:t>O</w:t>
+      </w:r>
+      <w:r>
+        <w:rPr>
+          <w:sz w:val="24"/>
+          <w:szCs w:val="24"/>
+        </w:rPr>
+        <w:t>nly</w:t>
+      </w:r>
+    </w:p>
+    <w:p>
+      <w:pPr>
+        <w:rPr>
+          <w:sz w:val="24"/>
+          <w:szCs w:val="24"/>
+        </w:rPr>
+      </w:pPr>
+      <w:r>
+        <w:rPr>
+          <w:sz w:val="24"/>
+          <w:szCs w:val="24"/>
+        </w:rPr>
+        <w:t xml:space="preserve">Another inefficient, naïve algorithm would be the Exploit Only, that is </w:t>
+      </w:r>
+      <w:proofErr w:type="gramStart"/>
+      <w:r>
+        <w:rPr>
+          <w:sz w:val="24"/>
+          <w:szCs w:val="24"/>
+        </w:rPr>
+        <w:t>similar to</w:t>
+      </w:r>
+      <w:proofErr w:type="gramEnd"/>
+      <w:r>
+        <w:rPr>
+          <w:sz w:val="24"/>
+          <w:szCs w:val="24"/>
+        </w:rPr>
+        <w:t xml:space="preserve"> Explore Only where it does only one half of the explore/exploit in the problem. </w:t>
+      </w:r>
+    </w:p>
+    <w:p>
+      <w:pPr>
+        <w:rPr>
+          <w:sz w:val="24"/>
+          <w:szCs w:val="24"/>
+        </w:rPr>
+      </w:pPr>
+      <w:r>
+        <w:rPr>
+          <w:sz w:val="24"/>
+          <w:szCs w:val="24"/>
+        </w:rPr>
+        <w:t xml:space="preserve">With this </w:t>
+      </w:r>
+      <w:r>
+        <w:rPr>
+          <w:sz w:val="24"/>
+          <w:szCs w:val="24"/>
+        </w:rPr>
+        <w:t xml:space="preserve">algorithm </w:t>
+      </w:r>
+      <w:r>
+        <w:rPr>
+          <w:sz w:val="24"/>
+          <w:szCs w:val="24"/>
+        </w:rPr>
+        <w:t xml:space="preserve">you </w:t>
+      </w:r>
+      <w:r>
+        <w:rPr>
+          <w:sz w:val="24"/>
+          <w:szCs w:val="24"/>
+        </w:rPr>
+        <w:t xml:space="preserve">will use the first three days to visit each restaurant once and which restaurant gave </w:t>
+      </w:r>
+      <w:r>
+        <w:rPr>
+          <w:sz w:val="24"/>
+          <w:szCs w:val="24"/>
+        </w:rPr>
+        <w:t>you</w:t>
+      </w:r>
+      <w:r>
+        <w:rPr>
+          <w:sz w:val="24"/>
+          <w:szCs w:val="24"/>
+        </w:rPr>
+        <w:t xml:space="preserve"> the highest happiness level </w:t>
+      </w:r>
+      <w:r>
+        <w:rPr>
+          <w:sz w:val="24"/>
+          <w:szCs w:val="24"/>
+        </w:rPr>
+        <w:t>you</w:t>
+      </w:r>
+      <w:r>
+        <w:rPr>
+          <w:sz w:val="24"/>
+          <w:szCs w:val="24"/>
+        </w:rPr>
+        <w:t xml:space="preserve"> will visit for the rest of the 297 days. </w:t>
+      </w:r>
+    </w:p>
+    <w:p>
+      <w:pPr>
+        <w:rPr>
+          <w:sz w:val="24"/>
+          <w:szCs w:val="24"/>
+        </w:rPr>
+      </w:pPr>
+      <w:r>
+        <w:rPr>
+          <w:sz w:val="24"/>
+          <w:szCs w:val="24"/>
+        </w:rPr>
+        <w:t xml:space="preserve">While this may seem like an ok algorithm, the happiness points given from each restaurant have a </w:t>
+      </w:r>
+      <w:r>
+        <w:rPr>
+          <w:sz w:val="24"/>
+          <w:szCs w:val="24"/>
+        </w:rPr>
+        <w:t xml:space="preserve">deviation. On day one </w:t>
+      </w:r>
+      <w:r>
+        <w:rPr>
+          <w:sz w:val="24"/>
+          <w:szCs w:val="24"/>
+        </w:rPr>
+        <w:t>you</w:t>
+      </w:r>
+      <w:r>
+        <w:rPr>
+          <w:sz w:val="24"/>
+          <w:szCs w:val="24"/>
+        </w:rPr>
+        <w:t xml:space="preserve"> may visit the best restaurant, number 1, and get a low deviation that gives </w:t>
+      </w:r>
+      <w:r>
+        <w:rPr>
+          <w:sz w:val="24"/>
+          <w:szCs w:val="24"/>
+        </w:rPr>
+        <w:t>you</w:t>
+      </w:r>
+      <w:r>
+        <w:rPr>
+          <w:sz w:val="24"/>
+          <w:szCs w:val="24"/>
+        </w:rPr>
+        <w:t xml:space="preserve"> 7 instead of the average 10, and then </w:t>
+      </w:r>
+      <w:r>
+        <w:rPr>
+          <w:sz w:val="24"/>
+          <w:szCs w:val="24"/>
+        </w:rPr>
+        <w:t>you</w:t>
+      </w:r>
+      <w:r>
+        <w:rPr>
+          <w:sz w:val="24"/>
+          <w:szCs w:val="24"/>
+        </w:rPr>
+        <w:t xml:space="preserve"> go to restaurant 2 on day 2 and get </w:t>
+      </w:r>
+      <w:r>
+        <w:rPr>
+          <w:sz w:val="24"/>
+          <w:szCs w:val="24"/>
+        </w:rPr>
+        <w:t xml:space="preserve">an </w:t>
+      </w:r>
+      <w:r>
+        <w:rPr>
+          <w:sz w:val="24"/>
+          <w:szCs w:val="24"/>
+        </w:rPr>
+        <w:t xml:space="preserve">8. </w:t>
+      </w:r>
+      <w:r>
+        <w:rPr>
+          <w:sz w:val="24"/>
+          <w:szCs w:val="24"/>
+        </w:rPr>
+        <w:t>You</w:t>
+      </w:r>
+      <w:r>
+        <w:rPr>
+          <w:sz w:val="24"/>
+          <w:szCs w:val="24"/>
+        </w:rPr>
+        <w:t xml:space="preserve"> </w:t>
+      </w:r>
+      <w:r>
+        <w:rPr>
+          <w:sz w:val="24"/>
+          <w:szCs w:val="24"/>
+        </w:rPr>
+        <w:t>would</w:t>
+      </w:r>
+      <w:r>
+        <w:rPr>
+          <w:sz w:val="24"/>
+          <w:szCs w:val="24"/>
+        </w:rPr>
+        <w:t xml:space="preserve"> then continue to go to restaurant 2 for the remainder of the days and would only be visiting the </w:t>
+      </w:r>
+      <w:r>
+        <w:rPr>
+          <w:sz w:val="24"/>
+          <w:szCs w:val="24"/>
+        </w:rPr>
+        <w:t>second-best</w:t>
+      </w:r>
+      <w:r>
+        <w:rPr>
+          <w:sz w:val="24"/>
+          <w:szCs w:val="24"/>
+        </w:rPr>
+        <w:t xml:space="preserve"> restaurant</w:t>
+      </w:r>
+      <w:r>
+        <w:rPr>
+          <w:sz w:val="24"/>
+          <w:szCs w:val="24"/>
+        </w:rPr>
+        <w:t xml:space="preserve">, lowering your chances for higher total </w:t>
+      </w:r>
+      <w:r>
+        <w:rPr>
+          <w:sz w:val="24"/>
+          <w:szCs w:val="24"/>
+        </w:rPr>
+        <w:t xml:space="preserve">happiness </w:t>
+      </w:r>
+      <w:r>
+        <w:rPr>
+          <w:sz w:val="24"/>
+          <w:szCs w:val="24"/>
+        </w:rPr>
+        <w:t>points.</w:t>
+      </w:r>
+    </w:p>
+    <w:p>
+      <w:pPr>
+        <w:shd w:val="clear" w:color="auto" w:fill="DAE9F7" w:themeFill="text2" w:themeFillTint="1A"/>
+        <w:rPr>
+          <w:sz w:val="24"/>
+          <w:szCs w:val="24"/>
+        </w:rPr>
+      </w:pPr>
+      <w:r>
+        <w:rPr>
+          <w:sz w:val="24"/>
+          <w:szCs w:val="24"/>
+        </w:rPr>
+        <w:t>E</w:t>
+      </w:r>
+      <w:r>
+        <w:rPr>
+          <w:sz w:val="24"/>
+          <w:szCs w:val="24"/>
+        </w:rPr>
+        <w:t>-</w:t>
+      </w:r>
+      <w:r>
+        <w:rPr>
+          <w:sz w:val="24"/>
+          <w:szCs w:val="24"/>
+        </w:rPr>
+        <w:t>Greedy</w:t>
+      </w:r>
+    </w:p>
+    <w:p>
+      <w:pPr>
+        <w:rPr>
+          <w:sz w:val="24"/>
+          <w:szCs w:val="24"/>
+        </w:rPr>
+      </w:pPr>
+      <w:r>
+        <w:rPr>
+          <w:sz w:val="24"/>
+          <w:szCs w:val="24"/>
+        </w:rPr>
+        <w:t xml:space="preserve">This is one of the better algorithms </w:t>
+      </w:r>
+      <w:r>
+        <w:rPr>
+          <w:sz w:val="24"/>
+          <w:szCs w:val="24"/>
+        </w:rPr>
+        <w:t xml:space="preserve">that could be used to generate decent results. </w:t>
+      </w:r>
+    </w:p>
+    <w:p>
+      <w:pPr>
+        <w:rPr>
+          <w:sz w:val="24"/>
+          <w:szCs w:val="24"/>
+        </w:rPr>
+      </w:pPr>
+      <w:r>
+        <w:rPr>
+          <w:sz w:val="24"/>
+          <w:szCs w:val="24"/>
+        </w:rPr>
+        <w:t>With this algorithm you start by denoting an E value, say E = 10%.</w:t>
+      </w:r>
+    </w:p>
+    <w:p>
+      <w:pPr>
+        <w:rPr>
+          <w:sz w:val="24"/>
+          <w:szCs w:val="24"/>
+        </w:rPr>
+      </w:pPr>
+      <w:r>
+        <w:rPr>
+          <w:sz w:val="24"/>
+          <w:szCs w:val="24"/>
+        </w:rPr>
+        <w:t xml:space="preserve">What this means is </w:t>
+      </w:r>
+      <w:proofErr w:type="gramStart"/>
+      <w:r>
+        <w:rPr>
+          <w:sz w:val="24"/>
+          <w:szCs w:val="24"/>
+        </w:rPr>
+        <w:t>that,</w:t>
+      </w:r>
+      <w:proofErr w:type="gramEnd"/>
+      <w:r>
+        <w:rPr>
+          <w:sz w:val="24"/>
+          <w:szCs w:val="24"/>
+        </w:rPr>
+        <w:t xml:space="preserve"> </w:t>
+      </w:r>
+      <w:r>
+        <w:rPr>
+          <w:sz w:val="24"/>
+          <w:szCs w:val="24"/>
+        </w:rPr>
+        <w:t xml:space="preserve">each day, there is now a 10% chance that </w:t>
+      </w:r>
+      <w:r>
+        <w:rPr>
+          <w:sz w:val="24"/>
+          <w:szCs w:val="24"/>
+        </w:rPr>
+        <w:t>you</w:t>
+      </w:r>
+      <w:r>
+        <w:rPr>
+          <w:sz w:val="24"/>
+          <w:szCs w:val="24"/>
+        </w:rPr>
+        <w:t xml:space="preserve"> will </w:t>
+      </w:r>
+      <w:r>
+        <w:rPr>
+          <w:sz w:val="24"/>
+          <w:szCs w:val="24"/>
+        </w:rPr>
+        <w:t xml:space="preserve">visit a random restaurant and a 90% chance that you will </w:t>
+      </w:r>
+      <w:r>
+        <w:rPr>
+          <w:sz w:val="24"/>
+          <w:szCs w:val="24"/>
+        </w:rPr>
+        <w:t>visit the restaurant that has historically given you the mos</w:t>
+      </w:r>
+      <w:r>
+        <w:rPr>
+          <w:sz w:val="24"/>
+          <w:szCs w:val="24"/>
+        </w:rPr>
+        <w:t>t</w:t>
+      </w:r>
+      <w:r>
+        <w:rPr>
+          <w:sz w:val="24"/>
+          <w:szCs w:val="24"/>
+        </w:rPr>
+        <w:t xml:space="preserve"> happiness points. </w:t>
+      </w:r>
+      <w:r>
+        <w:rPr>
+          <w:sz w:val="24"/>
+          <w:szCs w:val="24"/>
+        </w:rPr>
+        <w:t>These exploit days, the 10% chance that you visit a random restaurant, give you more evidence into which restaurant is the best</w:t>
+      </w:r>
+      <w:r>
+        <w:rPr>
+          <w:sz w:val="24"/>
+          <w:szCs w:val="24"/>
+        </w:rPr>
+        <w:t>. It will e</w:t>
+      </w:r>
+      <w:r>
+        <w:rPr>
+          <w:sz w:val="24"/>
+          <w:szCs w:val="24"/>
+        </w:rPr>
+        <w:t xml:space="preserve">ither ensuring that </w:t>
+      </w:r>
+      <w:r>
+        <w:rPr>
+          <w:sz w:val="24"/>
+          <w:szCs w:val="24"/>
+        </w:rPr>
+        <w:t xml:space="preserve">you switch restaurants to the best one in the case that the first time you went to one a deviation </w:t>
+      </w:r>
+      <w:r>
+        <w:rPr>
+          <w:sz w:val="24"/>
+          <w:szCs w:val="24"/>
+        </w:rPr>
+        <w:t>happened,</w:t>
+      </w:r>
+      <w:r>
+        <w:rPr>
+          <w:sz w:val="24"/>
+          <w:szCs w:val="24"/>
+        </w:rPr>
+        <w:t xml:space="preserve"> or it will make you more confident that the restaurant you are currently going to is the best one. </w:t>
+      </w:r>
+    </w:p>
+    <w:p>
+      <w:pPr>
+        <w:rPr>
+          <w:sz w:val="24"/>
+          <w:szCs w:val="24"/>
+        </w:rPr>
+      </w:pPr>
+      <w:r>
+        <w:rPr>
+          <w:sz w:val="24"/>
+          <w:szCs w:val="24"/>
+        </w:rPr>
+        <w:t>The issue with this algorithm is that the performance of it depends on the chosen epsilon value</w:t>
+      </w:r>
+      <w:r>
+        <w:rPr>
+          <w:sz w:val="24"/>
+          <w:szCs w:val="24"/>
+        </w:rPr>
+        <w:t xml:space="preserve"> and the value of the possible deviations. </w:t>
+      </w:r>
+    </w:p>
+    <w:p>
+      <w:pPr>
+        <w:rPr>
+          <w:sz w:val="24"/>
+          <w:szCs w:val="24"/>
+        </w:rPr>
+      </w:pPr>
+    </w:p>
+    <w:p>
+      <w:pPr>
+        <w:rPr>
+          <w:sz w:val="24"/>
+          <w:szCs w:val="24"/>
+        </w:rPr>
+      </w:pPr>
+    </w:p>
+    <w:p>
+      <w:pPr>
+        <w:shd w:val="clear" w:color="auto" w:fill="A5C9EB" w:themeFill="text2" w:themeFillTint="40"/>
+        <w:rPr>
+          <w:sz w:val="24"/>
+          <w:szCs w:val="24"/>
+        </w:rPr>
+      </w:pPr>
+      <w:r>
+        <w:rPr>
+          <w:sz w:val="24"/>
+          <w:szCs w:val="24"/>
+        </w:rPr>
+        <w:lastRenderedPageBreak/>
+        <w:t>Upper Confidence Bound (UCB)</w:t>
+      </w:r>
+    </w:p>
+    <w:p>
+      <w:pPr>
+        <w:rPr>
+          <w:sz w:val="24"/>
+          <w:szCs w:val="24"/>
+        </w:rPr>
+      </w:pPr>
+      <w:r>
+        <w:rPr>
+          <w:sz w:val="24"/>
+          <w:szCs w:val="24"/>
+        </w:rPr>
+        <w:t>Works off E-Greedy method.</w:t>
+      </w:r>
+    </w:p>
+    <w:p>
+      <w:pPr>
+        <w:rPr>
+          <w:sz w:val="24"/>
+          <w:szCs w:val="24"/>
+        </w:rPr>
+      </w:pPr>
+      <w:r>
+        <w:rPr>
+          <w:sz w:val="24"/>
+          <w:szCs w:val="24"/>
+        </w:rPr>
+        <w:t>The strategy is that:</w:t>
+      </w:r>
+    </w:p>
+    <w:p>
+      <w:pPr>
+        <w:ind w:firstLine="720"/>
+        <w:rPr>
+          <w:sz w:val="24"/>
+          <w:szCs w:val="24"/>
+        </w:rPr>
+      </w:pPr>
+      <w:r>
+        <w:rPr>
+          <w:sz w:val="24"/>
+          <w:szCs w:val="24"/>
+        </w:rPr>
+        <w:t>At each time T, pick point R, such that</w:t>
+      </w:r>
+    </w:p>
+    <w:p>
+      <w:pPr>
+        <w:ind w:firstLine="720"/>
+        <w:rPr>
+          <w:sz w:val="24"/>
+          <w:szCs w:val="24"/>
+        </w:rPr>
+      </w:pPr>
+      <w:r>
+        <w:rPr>
+          <w:sz w:val="24"/>
+          <w:szCs w:val="24"/>
+        </w:rPr>
+        <w:t xml:space="preserve">mean of R + √ </w:t>
+      </w:r>
+      <w:r>
+        <w:rPr>
+          <w:sz w:val="24"/>
+          <w:szCs w:val="24"/>
+        </w:rPr>
+        <w:t xml:space="preserve">2 * current time T </w:t>
+      </w:r>
+      <w:r>
+        <w:rPr>
+          <w:sz w:val="24"/>
+          <w:szCs w:val="24"/>
+        </w:rPr>
+        <w:t>/</w:t>
+      </w:r>
+      <w:r>
+        <w:rPr>
+          <w:sz w:val="24"/>
+          <w:szCs w:val="24"/>
+        </w:rPr>
+        <w:t xml:space="preserve"> </w:t>
+      </w:r>
+      <w:r>
+        <w:rPr>
+          <w:sz w:val="24"/>
+          <w:szCs w:val="24"/>
+        </w:rPr>
+        <w:t>number of time</w:t>
+      </w:r>
+      <w:r>
+        <w:rPr>
+          <w:sz w:val="24"/>
+          <w:szCs w:val="24"/>
+        </w:rPr>
+        <w:t>s</w:t>
+      </w:r>
+      <w:r>
+        <w:rPr>
+          <w:sz w:val="24"/>
+          <w:szCs w:val="24"/>
+        </w:rPr>
+        <w:t xml:space="preserve"> visited R</w:t>
+      </w:r>
+      <w:r>
+        <w:rPr>
+          <w:sz w:val="24"/>
+          <w:szCs w:val="24"/>
+        </w:rPr>
+        <w:br/>
+      </w:r>
+      <w:r>
+        <w:rPr>
+          <w:noProof/>
+          <w:sz w:val="24"/>
+          <w:szCs w:val="24"/>
+        </w:rPr>
+        <w:drawing>
+          <wp:inline distT="0" distB="0" distL="0" distR="0" wp14:anchorId="58594D3A" wp14:editId="74F49118">
+            <wp:extent cx="2346325" cy="1147445"/>
+            <wp:effectExtent l="0" t="0" r="0" b="0"/>
+            <wp:docPr id="195576190" name="Picture 1" descr="A math equation with numbers and symbols&#10;&#10;Description automatically generated"/>
+            <wp:cNvGraphicFramePr>
+              <a:graphicFrameLocks xmlns:a="http://schemas.openxmlformats.org/drawingml/2006/main" noChangeAspect="1"/>
+            </wp:cNvGraphicFramePr>
+            <a:graphic xmlns:a="http://schemas.openxmlformats.org/drawingml/2006/main">
+              <a:graphicData uri="http://schemas.openxmlformats.org/drawingml/2006/picture">
+                <pic:pic xmlns:pic="http://schemas.openxmlformats.org/drawingml/2006/picture">
+                  <pic:nvPicPr>
+                    <pic:cNvPr id="195576190" name="Picture 1" descr="A math equation with numbers and symbols&#10;&#10;Description automatically generated"/>
+                    <pic:cNvPicPr>
+                      <a:picLocks noChangeAspect="1" noChangeArrowheads="1"/>
+                    </pic:cNvPicPr>
+                  </pic:nvPicPr>
+                  <pic:blipFill>
+                    <a:blip r:embed="rId4">
+                      <a:extLst>
+                        <a:ext uri="{28A0092B-C50C-407E-A947-70E740481C1C}">
+                          <a14:useLocalDpi xmlns:a14="http://schemas.microsoft.com/office/drawing/2010/main" val="0"/>
+                        </a:ext>
+                      </a:extLst>
+                    </a:blip>
+                    <a:srcRect/>
+                    <a:stretch>
+                      <a:fillRect/>
+                    </a:stretch>
+                  </pic:blipFill>
+                  <pic:spPr bwMode="auto">
+                    <a:xfrm>
+                      <a:off x="0" y="0"/>
+                      <a:ext cx="2346325" cy="1147445"/>
+                    </a:xfrm>
+                    <a:prstGeom prst="rect">
+                      <a:avLst/>
+                    </a:prstGeom>
+                    <a:noFill/>
+                    <a:ln>
+                      <a:noFill/>
+                    </a:ln>
+                  </pic:spPr>
+                </pic:pic>
+              </a:graphicData>
+            </a:graphic>
+          </wp:inline>
+        </w:drawing>
+      </w:r>
+    </w:p>
+    <w:p>
+      <w:pPr>
+        <w:ind w:firstLine="720"/>
+        <w:rPr>
+          <w:sz w:val="24"/>
+          <w:szCs w:val="24"/>
+        </w:rPr>
+      </w:pPr>
+    </w:p>
+    <w:p>
+      <w:pPr>
+        <w:rPr>
+          <w:sz w:val="24"/>
+          <w:szCs w:val="24"/>
+        </w:rPr>
+      </w:pPr>
+    </w:p>
+    <w:p>
+      <w:pPr>
+        <w:rPr>
+          <w:sz w:val="24"/>
+          <w:szCs w:val="24"/>
+        </w:rPr>
+      </w:pPr>
+    </w:p>
+    <w:p>
+      <w:pPr>
+        <w:rPr>
+          <w:sz w:val="24"/>
+          <w:szCs w:val="24"/>
+        </w:rPr>
+      </w:pPr>
+    </w:p>
+    <w:p>
+      <w:pPr>
+        <w:rPr>
+          <w:sz w:val="24"/>
+          <w:szCs w:val="24"/>
+        </w:rPr>
+      </w:pPr>
+    </w:p>
+    <w:p>
+      <w:pPr>
+        <w:rPr>
+          <w:sz w:val="24"/>
+          <w:szCs w:val="24"/>
+        </w:rPr>
+      </w:pPr>
+    </w:p>
+    <w:p>
+      <w:pPr>
+        <w:rPr>
+          <w:sz w:val="24"/>
+          <w:szCs w:val="24"/>
+        </w:rPr>
+      </w:pPr>
+    </w:p>
+    <w:p>
+      <w:pPr>
+        <w:rPr>
+          <w:sz w:val="24"/>
+          <w:szCs w:val="24"/>
+        </w:rPr>
+      </w:pPr>
+    </w:p>
+    <w:p>
+      <w:pPr>
+        <w:rPr>
+          <w:sz w:val="24"/>
+          <w:szCs w:val="24"/>
+        </w:rPr>
+      </w:pPr>
+    </w:p>
+    <w:p>
+      <w:pPr>
+        <w:rPr>
+          <w:sz w:val="24"/>
+          <w:szCs w:val="24"/>
+        </w:rPr>
+      </w:pPr>
+    </w:p>
+    <w:p>
+      <w:pPr>
+        <w:rPr>
+          <w:sz w:val="24"/>
+          <w:szCs w:val="24"/>
+        </w:rPr>
+      </w:pPr>
+    </w:p>
+    <w:p>
+      <w:pPr>
+        <w:rPr>
+          <w:sz w:val="24"/>
+          <w:szCs w:val="24"/>
+        </w:rPr>
+      </w:pPr>
+    </w:p>
+    <w:p>
+      <w:pPr>
+        <w:rPr>
+          <w:sz w:val="24"/>
+          <w:szCs w:val="24"/>
+        </w:rPr>
+      </w:pPr>
+    </w:p>
+    <w:p>
+      <w:pPr>
+        <w:rPr>
+          <w:sz w:val="24"/>
+          <w:szCs w:val="24"/>
+        </w:rPr>
+      </w:pPr>
+    </w:p>
+    <w:p>
+      <w:pPr>
+        <w:rPr>
+          <w:sz w:val="24"/>
+          <w:szCs w:val="24"/>
+        </w:rPr>
+      </w:pPr>
+    </w:p>
+    <w:p>
+      <w:pPr>
+        <w:rPr>
+          <w:sz w:val="24"/>
+          <w:szCs w:val="24"/>
+        </w:rPr>
+      </w:pPr>
+    </w:p>
+    <w:p>
+      <w:pPr>
+        <w:rPr>
+          <w:sz w:val="24"/>
+          <w:szCs w:val="24"/>
+        </w:rPr>
+      </w:pPr>
+    </w:p>
+    <w:p>
+      <w:pPr>
+        <w:rPr>
+          <w:sz w:val="24"/>
+          <w:szCs w:val="24"/>
+        </w:rPr>
+      </w:pPr>
+    </w:p>
+    <w:p>
+      <w:pPr>
+        <w:rPr>
+          <w:sz w:val="24"/>
+          <w:szCs w:val="24"/>
+        </w:rPr>
+      </w:pPr>
+    </w:p>
+    <w:p>
+      <w:pPr>
+        <w:rPr>
+          <w:sz w:val="24"/>
+          <w:szCs w:val="24"/>
+        </w:rPr>
+      </w:pPr>
+    </w:p>
+    <w:p>
+      <w:pPr>
+        <w:shd w:val="clear" w:color="auto" w:fill="A5C9EB" w:themeFill="text2" w:themeFillTint="40"/>
+        <w:rPr>
+          <w:sz w:val="24"/>
+          <w:szCs w:val="24"/>
+        </w:rPr>
+      </w:pPr>
+      <w:r>
+        <w:rPr>
+          <w:sz w:val="24"/>
+          <w:szCs w:val="24"/>
+        </w:rPr>
+        <w:lastRenderedPageBreak/>
         <w:t>Bibliography</w:t>
       </w:r>
-      <w:r>
-        <w:t>:</w:t>
-      </w:r>
     </w:p>
     <w:p>
       <w:pPr>
         <w:rPr>
           <w:color w:val="467886" w:themeColor="hyperlink"/>
-          <w:u w:val="single"/>
-        </w:rPr>
-      </w:pPr>
-      <w:hyperlink r:id="rId4" w:history="1">
+          <w:sz w:val="24"/>
+          <w:szCs w:val="24"/>
+        </w:rPr>
+      </w:pPr>
+      <w:hyperlink r:id="rId5" w:history="1">
         <w:r>
           <w:rPr>
             <w:rStyle w:val="Hyperlink"/>
+            <w:sz w:val="24"/>
+            <w:szCs w:val="24"/>
+            <w:u w:val="none"/>
           </w:rPr>
           <w:br/>
           <w:t>ritvikmath</w:t>
         </w:r>
       </w:hyperlink>
       <w:r>
+        <w:rPr>
+          <w:sz w:val="24"/>
+          <w:szCs w:val="24"/>
+        </w:rPr>
         <w:t xml:space="preserve">(2020) Multi-Armed Bandit: Data Science Concepts. Available at: </w:t>
       </w:r>
-      <w:hyperlink r:id="rId5" w:history="1">
+      <w:hyperlink r:id="rId6" w:history="1">
         <w:r>
           <w:rPr>
             <w:rStyle w:val="Hyperlink"/>
+            <w:sz w:val="24"/>
+            <w:szCs w:val="24"/>
+            <w:u w:val="none"/>
           </w:rPr>
           <w:t>https://www.youtube.com/watch?v=e3L4VocZnnQ</w:t>
         </w:r>
@@ -189,83 +2242,108 @@
     <w:p>
       <w:pPr>
         <w:rPr>
-          <w:b/>
-          <w:bCs/>
-        </w:rPr>
-      </w:pPr>
-      <w:hyperlink r:id="rId6" w:history="1">
-        <w:r>
-          <w:rPr>
-            <w:rStyle w:val="Hyperlink"/>
-          </w:rPr>
-          <w:br/>
-        </w:r>
-        <w:proofErr w:type="spellStart"/>
-        <w:r>
-          <w:rPr>
-            <w:rStyle w:val="Hyperlink"/>
-          </w:rPr>
-          <w:t>ritvikmath</w:t>
-        </w:r>
-        <w:proofErr w:type="spellEnd"/>
-      </w:hyperlink>
-      <w:r>
-        <w:t xml:space="preserve">(2020) </w:t>
-      </w:r>
-      <w:r>
-        <w:t>Best Multi-Armed Bandit Strategy? (feat: UCB Method)</w:t>
-      </w:r>
-      <w:r>
-        <w:t xml:space="preserve">. Available at: </w:t>
-      </w:r>
+          <w:sz w:val="24"/>
+          <w:szCs w:val="24"/>
+        </w:rPr>
+      </w:pPr>
       <w:hyperlink r:id="rId7" w:history="1">
         <w:r>
           <w:rPr>
             <w:rStyle w:val="Hyperlink"/>
+            <w:sz w:val="24"/>
+            <w:szCs w:val="24"/>
+            <w:u w:val="none"/>
+          </w:rPr>
+          <w:br/>
+          <w:t>ritvikmath</w:t>
+        </w:r>
+      </w:hyperlink>
+      <w:r>
+        <w:rPr>
+          <w:sz w:val="24"/>
+          <w:szCs w:val="24"/>
+        </w:rPr>
+        <w:t>(2020) Best Multi-Armed Bandit Strategy? (feat: UCB Method)</w:t>
+      </w:r>
+      <w:r>
+        <w:rPr>
+          <w:sz w:val="24"/>
+          <w:szCs w:val="24"/>
+        </w:rPr>
+        <w:t xml:space="preserve">. Available at: </w:t>
+      </w:r>
+      <w:hyperlink r:id="rId8" w:history="1">
+        <w:r>
+          <w:rPr>
+            <w:rStyle w:val="Hyperlink"/>
+            <w:sz w:val="24"/>
+            <w:szCs w:val="24"/>
+            <w:u w:val="none"/>
           </w:rPr>
           <w:t>https://www.youtube.com/watch?v=FgmMK6RPU1c</w:t>
         </w:r>
       </w:hyperlink>
     </w:p>
-    <w:p/>
+    <w:p>
+      <w:pPr>
+        <w:rPr>
+          <w:sz w:val="24"/>
+          <w:szCs w:val="24"/>
+        </w:rPr>
+      </w:pPr>
+    </w:p>
     <w:p>
       <w:pPr>
         <w:rPr>
           <w:rStyle w:val="Hyperlink"/>
-        </w:rPr>
-      </w:pPr>
-      <w:hyperlink r:id="rId8" w:history="1">
+          <w:sz w:val="24"/>
+          <w:szCs w:val="24"/>
+          <w:u w:val="none"/>
+        </w:rPr>
+      </w:pPr>
+      <w:hyperlink r:id="rId9" w:history="1">
         <w:r>
           <w:rPr>
             <w:rStyle w:val="Hyperlink"/>
+            <w:sz w:val="24"/>
+            <w:szCs w:val="24"/>
+            <w:u w:val="none"/>
           </w:rPr>
           <w:t>Nikolay Manchev</w:t>
         </w:r>
       </w:hyperlink>
       <w:r>
+        <w:rPr>
+          <w:sz w:val="24"/>
+          <w:szCs w:val="24"/>
+        </w:rPr>
         <w:t>(2023)</w:t>
       </w:r>
       <w:r>
         <w:rPr>
           <w:rFonts w:ascii="Segoe UI" w:eastAsia="Times New Roman" w:hAnsi="Segoe UI" w:cs="Segoe UI"/>
           <w:kern w:val="36"/>
-          <w:sz w:val="48"/>
-          <w:szCs w:val="48"/>
+          <w:sz w:val="24"/>
+          <w:szCs w:val="24"/>
           <w:lang w:eastAsia="en-GB"/>
           <w14:ligatures w14:val="none"/>
         </w:rPr>
         <w:t xml:space="preserve"> </w:t>
       </w:r>
       <w:r>
-        <w:t>Reinforcement learning: The K-armed bandit problem</w:t>
-      </w:r>
-      <w:r>
-        <w:t xml:space="preserve">. Available at: </w:t>
-      </w:r>
-      <w:hyperlink r:id="rId9" w:history="1">
+        <w:rPr>
+          <w:sz w:val="24"/>
+          <w:szCs w:val="24"/>
+        </w:rPr>
+        <w:t xml:space="preserve">Reinforcement learning: The K-armed bandit problem. Available at: </w:t>
+      </w:r>
+      <w:hyperlink r:id="rId10" w:history="1">
         <w:r>
           <w:rPr>
             <w:rStyle w:val="Hyperlink"/>
+            <w:sz w:val="24"/>
+            <w:szCs w:val="24"/>
+            <w:u w:val="none"/>
           </w:rPr>
           <w:t>https://domino.ai/blog/k-armed-bandit-problem</w:t>
         </w:r>
@@ -275,83 +2353,262 @@
       <w:pPr>
         <w:rPr>
           <w:rStyle w:val="Hyperlink"/>
-        </w:rPr>
-      </w:pPr>
-    </w:p>
-    <w:p>
-      <w:hyperlink r:id="rId10" w:history="1">
-        <w:r>
-          <w:rPr>
-            <w:rStyle w:val="Hyperlink"/>
-          </w:rPr>
-          <w:t xml:space="preserve">Nikolay </w:t>
-        </w:r>
-        <w:proofErr w:type="spellStart"/>
-        <w:r>
-          <w:rPr>
-            <w:rStyle w:val="Hyperlink"/>
-          </w:rPr>
-          <w:t>Manchev</w:t>
-        </w:r>
-        <w:proofErr w:type="spellEnd"/>
-      </w:hyperlink>
-      <w:r>
-        <w:t>(202</w:t>
-      </w:r>
-      <w:r>
-        <w:t>2</w:t>
-      </w:r>
-      <w:r>
-        <w:t>)</w:t>
-      </w:r>
-      <w:r>
-        <w:t xml:space="preserve"> </w:t>
-      </w:r>
-      <w:r>
-        <w:t>Semi-uniform strategies for solving K-armed bandits</w:t>
-      </w:r>
-      <w:r>
-        <w:t xml:space="preserve">. Available at: </w:t>
-      </w:r>
+          <w:sz w:val="24"/>
+          <w:szCs w:val="24"/>
+          <w:u w:val="none"/>
+        </w:rPr>
+      </w:pPr>
+    </w:p>
+    <w:p>
+      <w:pPr>
+        <w:rPr>
+          <w:sz w:val="24"/>
+          <w:szCs w:val="24"/>
+        </w:rPr>
+      </w:pPr>
       <w:hyperlink r:id="rId11" w:history="1">
         <w:r>
           <w:rPr>
             <w:rStyle w:val="Hyperlink"/>
+            <w:sz w:val="24"/>
+            <w:szCs w:val="24"/>
+            <w:u w:val="none"/>
+          </w:rPr>
+          <w:t>Nikolay Manchev</w:t>
+        </w:r>
+      </w:hyperlink>
+      <w:r>
+        <w:rPr>
+          <w:sz w:val="24"/>
+          <w:szCs w:val="24"/>
+        </w:rPr>
+        <w:t>(202</w:t>
+      </w:r>
+      <w:r>
+        <w:rPr>
+          <w:sz w:val="24"/>
+          <w:szCs w:val="24"/>
+        </w:rPr>
+        <w:t>2</w:t>
+      </w:r>
+      <w:r>
+        <w:rPr>
+          <w:sz w:val="24"/>
+          <w:szCs w:val="24"/>
+        </w:rPr>
+        <w:t>)</w:t>
+      </w:r>
+      <w:r>
+        <w:rPr>
+          <w:sz w:val="24"/>
+          <w:szCs w:val="24"/>
+        </w:rPr>
+        <w:t xml:space="preserve"> </w:t>
+      </w:r>
+      <w:r>
+        <w:rPr>
+          <w:sz w:val="24"/>
+          <w:szCs w:val="24"/>
+        </w:rPr>
+        <w:t>Semi-uniform strategies for solving K-armed bandits</w:t>
+      </w:r>
+      <w:r>
+        <w:rPr>
+          <w:sz w:val="24"/>
+          <w:szCs w:val="24"/>
+        </w:rPr>
+        <w:t xml:space="preserve">. Available at: </w:t>
+      </w:r>
+      <w:hyperlink r:id="rId12" w:history="1">
+        <w:r>
+          <w:rPr>
+            <w:rStyle w:val="Hyperlink"/>
+            <w:sz w:val="24"/>
+            <w:szCs w:val="24"/>
+            <w:u w:val="none"/>
           </w:rPr>
           <w:t>https://domino.ai/blog/semi-uniform-strategies-for-solving-k-armed-bandits</w:t>
         </w:r>
       </w:hyperlink>
     </w:p>
-    <w:p/>
-    <w:p>
-      <w:hyperlink r:id="rId12" w:history="1">
-        <w:r>
-          <w:rPr>
-            <w:rStyle w:val="Hyperlink"/>
-          </w:rPr>
-          <w:t>https://www.youtube.com/watch?app=desktop&amp;v=RPbtzWgzD9M</w:t>
-        </w:r>
-      </w:hyperlink>
-    </w:p>
-    <w:p/>
-    <w:p>
+    <w:p>
+      <w:pPr>
+        <w:rPr>
+          <w:sz w:val="24"/>
+          <w:szCs w:val="24"/>
+        </w:rPr>
+      </w:pPr>
+    </w:p>
+    <w:p>
+      <w:pPr>
+        <w:rPr>
+          <w:b/>
+          <w:bCs/>
+          <w:sz w:val="24"/>
+          <w:szCs w:val="24"/>
+        </w:rPr>
+      </w:pPr>
+      <w:proofErr w:type="gramStart"/>
+      <w:r>
+        <w:rPr>
+          <w:sz w:val="24"/>
+          <w:szCs w:val="24"/>
+        </w:rPr>
+        <w:t>s</w:t>
+      </w:r>
+      <w:r>
+        <w:rPr>
+          <w:sz w:val="24"/>
+          <w:szCs w:val="24"/>
+        </w:rPr>
+        <w:t>amishawl</w:t>
+      </w:r>
+      <w:r>
+        <w:rPr>
+          <w:sz w:val="24"/>
+          <w:szCs w:val="24"/>
+        </w:rPr>
+        <w:t>(</w:t>
+      </w:r>
+      <w:proofErr w:type="gramEnd"/>
+      <w:r>
+        <w:rPr>
+          <w:sz w:val="24"/>
+          <w:szCs w:val="24"/>
+        </w:rPr>
+        <w:t xml:space="preserve">2020) </w:t>
+      </w:r>
+      <w:r>
+        <w:rPr>
+          <w:sz w:val="24"/>
+          <w:szCs w:val="24"/>
+        </w:rPr>
+        <w:t>Upper Confidence Bound Algorithm in Reinforcement Learning</w:t>
+      </w:r>
+      <w:r>
+        <w:rPr>
+          <w:sz w:val="24"/>
+          <w:szCs w:val="24"/>
+        </w:rPr>
+        <w:t>. Available at:</w:t>
+      </w:r>
+      <w:r>
+        <w:rPr>
+          <w:b/>
+          <w:bCs/>
+          <w:sz w:val="24"/>
+          <w:szCs w:val="24"/>
+        </w:rPr>
+        <w:t xml:space="preserve"> </w:t>
+      </w:r>
       <w:hyperlink r:id="rId13" w:history="1">
         <w:r>
           <w:rPr>
             <w:rStyle w:val="Hyperlink"/>
+            <w:sz w:val="24"/>
+            <w:szCs w:val="24"/>
           </w:rPr>
-          <w:t>https://www.youtube.com/watch?v=s6UHInwoqb0</w:t>
+          <w:t>https://www.geeksfor</w:t>
+        </w:r>
+        <w:r>
+          <w:rPr>
+            <w:rStyle w:val="Hyperlink"/>
+            <w:sz w:val="24"/>
+            <w:szCs w:val="24"/>
+          </w:rPr>
+          <w:t>g</w:t>
+        </w:r>
+        <w:r>
+          <w:rPr>
+            <w:rStyle w:val="Hyperlink"/>
+            <w:sz w:val="24"/>
+            <w:szCs w:val="24"/>
+          </w:rPr>
+          <w:t>eeks.org/upper-confidence-bound-algorithm-in-reinforcement-learning/</w:t>
         </w:r>
       </w:hyperlink>
     </w:p>
-    <w:p/>
-    <w:p>
+    <w:p>
+      <w:pPr>
+        <w:rPr>
+          <w:sz w:val="24"/>
+          <w:szCs w:val="24"/>
+        </w:rPr>
+      </w:pPr>
+    </w:p>
+    <w:p>
+      <w:pPr>
+        <w:rPr>
+          <w:b/>
+          <w:bCs/>
+          <w:sz w:val="24"/>
+          <w:szCs w:val="24"/>
+        </w:rPr>
+      </w:pPr>
       <w:hyperlink r:id="rId14" w:history="1">
         <w:r>
           <w:rPr>
             <w:rStyle w:val="Hyperlink"/>
+            <w:sz w:val="24"/>
+            <w:szCs w:val="24"/>
           </w:rPr>
-          <w:t>https://www.geeksforgeeks.org/upper-confidence-bound-algorithm-in-reinforcement-learning/</w:t>
+          <w:t>An</w:t>
+        </w:r>
+        <w:r>
+          <w:rPr>
+            <w:rStyle w:val="Hyperlink"/>
+            <w:sz w:val="24"/>
+            <w:szCs w:val="24"/>
+          </w:rPr>
+          <w:t>k</w:t>
+        </w:r>
+        <w:r>
+          <w:rPr>
+            <w:rStyle w:val="Hyperlink"/>
+            <w:sz w:val="24"/>
+            <w:szCs w:val="24"/>
+          </w:rPr>
+          <w:t>it</w:t>
+        </w:r>
+      </w:hyperlink>
+      <w:r>
+        <w:rPr>
+          <w:sz w:val="24"/>
+          <w:szCs w:val="24"/>
+        </w:rPr>
+        <w:t xml:space="preserve">(2023) </w:t>
+      </w:r>
+      <w:r>
+        <w:rPr>
+          <w:sz w:val="24"/>
+          <w:szCs w:val="24"/>
+        </w:rPr>
+        <w:t>Reinforcement Learning Guide: Solving the Multi-Armed Bandit Problem from Scratch in Python</w:t>
+      </w:r>
+      <w:r>
+        <w:rPr>
+          <w:sz w:val="24"/>
+          <w:szCs w:val="24"/>
+        </w:rPr>
+        <w:t>. Available at:</w:t>
+      </w:r>
+      <w:r>
+        <w:rPr>
+          <w:b/>
+          <w:bCs/>
+          <w:sz w:val="24"/>
+          <w:szCs w:val="24"/>
+        </w:rPr>
+        <w:t xml:space="preserve"> </w:t>
+      </w:r>
+      <w:hyperlink r:id="rId15" w:history="1">
+        <w:r>
+          <w:rPr>
+            <w:rStyle w:val="Hyperlink"/>
+            <w:sz w:val="24"/>
+            <w:szCs w:val="24"/>
+          </w:rPr>
+          <w:t>https://www.analyticsvidhya.com/blog/2018/09/reinforcement-multi-armed-bandit-scratch-python/</w:t>
         </w:r>
       </w:hyperlink>
     </w:p>
@@ -1315,6 +3572,18 @@
       <w:color w:val="666666"/>
     </w:rPr>
   </w:style>
+  <w:style w:type="character" w:styleId="FollowedHyperlink">
+    <w:name w:val="FollowedHyperlink"/>
+    <w:basedOn w:val="DefaultParagraphFont"/>
+    <w:uiPriority w:val="99"/>
+    <w:semiHidden/>
+    <w:unhideWhenUsed/>
+    <w:rsid w:val="00B95789"/>
+    <w:rPr>
+      <w:color w:val="96607D" w:themeColor="followedHyperlink"/>
+      <w:u w:val="single"/>
+    </w:rPr>
+  </w:style>
 </w:styles>
 </file>
 

</xml_diff>

<commit_message>
Updated UML to current code and added to report
</commit_message>
<xml_diff>
--- a/documents/Bandit Problem Report.docx
+++ b/documents/Bandit Problem Report.docx
@@ -2,29 +2,99 @@
 <file path=word/document.xml><?xml version="1.0" encoding="utf-8"?>
 <w:document xmlns:wpc="http://schemas.microsoft.com/office/word/2010/wordprocessingCanvas" xmlns:cx="http://schemas.microsoft.com/office/drawing/2014/chartex" xmlns:cx1="http://schemas.microsoft.com/office/drawing/2015/9/8/chartex" xmlns:cx2="http://schemas.microsoft.com/office/drawing/2015/10/21/chartex" xmlns:cx3="http://schemas.microsoft.com/office/drawing/2016/5/9/chartex" xmlns:cx4="http://schemas.microsoft.com/office/drawing/2016/5/10/chartex" xmlns:cx5="http://schemas.microsoft.com/office/drawing/2016/5/11/chartex" xmlns:cx6="http://schemas.microsoft.com/office/drawing/2016/5/12/chartex" xmlns:cx7="http://schemas.microsoft.com/office/drawing/2016/5/13/chartex" xmlns:cx8="http://schemas.microsoft.com/office/drawing/2016/5/14/chartex" xmlns:mc="http://schemas.openxmlformats.org/markup-compatibility/2006" xmlns:aink="http://schemas.microsoft.com/office/drawing/2016/ink" xmlns:am3d="http://schemas.microsoft.com/office/drawing/2017/model3d" xmlns:o="urn:schemas-microsoft-com:office:office" xmlns:oel="http://schemas.microsoft.com/office/2019/extlst" xmlns:r="http://schemas.openxmlformats.org/officeDocument/2006/relationships" xmlns:m="http://schemas.openxmlformats.org/officeDocument/2006/math" xmlns:v="urn:schemas-microsoft-com:vml" xmlns:wp14="http://schemas.microsoft.com/office/word/2010/wordprocessingDrawing" xmlns:wp="http://schemas.openxmlformats.org/drawingml/2006/wordprocessingDrawing" xmlns:w10="urn:schemas-microsoft-com:office:word" xmlns:w="http://schemas.openxmlformats.org/wordprocessingml/2006/main" xmlns:w14="http://schemas.microsoft.com/office/word/2010/wordml" xmlns:w15="http://schemas.microsoft.com/office/word/2012/wordml" xmlns:w16cex="http://schemas.microsoft.com/office/word/2018/wordml/cex" xmlns:w16cid="http://schemas.microsoft.com/office/word/2016/wordml/cid" xmlns:w16="http://schemas.microsoft.com/office/word/2018/wordml" xmlns:w16du="http://schemas.microsoft.com/office/word/2023/wordml/word16du" xmlns:w16sdtdh="http://schemas.microsoft.com/office/word/2020/wordml/sdtdatahash" xmlns:w16se="http://schemas.microsoft.com/office/word/2015/wordml/symex" xmlns:wpg="http://schemas.microsoft.com/office/word/2010/wordprocessingGroup" xmlns:wpi="http://schemas.microsoft.com/office/word/2010/wordprocessingInk" xmlns:wne="http://schemas.microsoft.com/office/word/2006/wordml" xmlns:wps="http://schemas.microsoft.com/office/word/2010/wordprocessingShape" mc:Ignorable="w14 w15 w16se w16cid w16 w16cex w16sdtdh w16du wp14">
   <w:body>
-    <w:p/>
-    <w:p/>
-    <w:p/>
-    <w:p/>
-    <w:p/>
-    <w:p/>
-    <w:p/>
-    <w:p/>
-    <w:p/>
-    <w:p/>
+    <w:p>
+      <w:pPr>
+        <w:rPr>
+          <w:sz w:val="24"/>
+          <w:szCs w:val="24"/>
+        </w:rPr>
+      </w:pPr>
+    </w:p>
+    <w:p>
+      <w:pPr>
+        <w:rPr>
+          <w:sz w:val="24"/>
+          <w:szCs w:val="24"/>
+        </w:rPr>
+      </w:pPr>
+    </w:p>
+    <w:p>
+      <w:pPr>
+        <w:rPr>
+          <w:sz w:val="24"/>
+          <w:szCs w:val="24"/>
+        </w:rPr>
+      </w:pPr>
+    </w:p>
+    <w:p>
+      <w:pPr>
+        <w:rPr>
+          <w:sz w:val="24"/>
+          <w:szCs w:val="24"/>
+        </w:rPr>
+      </w:pPr>
+    </w:p>
+    <w:p>
+      <w:pPr>
+        <w:rPr>
+          <w:sz w:val="24"/>
+          <w:szCs w:val="24"/>
+        </w:rPr>
+      </w:pPr>
+    </w:p>
+    <w:p>
+      <w:pPr>
+        <w:rPr>
+          <w:sz w:val="24"/>
+          <w:szCs w:val="24"/>
+        </w:rPr>
+      </w:pPr>
+    </w:p>
+    <w:p>
+      <w:pPr>
+        <w:rPr>
+          <w:sz w:val="24"/>
+          <w:szCs w:val="24"/>
+        </w:rPr>
+      </w:pPr>
+    </w:p>
+    <w:p>
+      <w:pPr>
+        <w:rPr>
+          <w:sz w:val="24"/>
+          <w:szCs w:val="24"/>
+        </w:rPr>
+      </w:pPr>
+    </w:p>
+    <w:p>
+      <w:pPr>
+        <w:rPr>
+          <w:sz w:val="24"/>
+          <w:szCs w:val="24"/>
+        </w:rPr>
+      </w:pPr>
+    </w:p>
+    <w:p>
+      <w:pPr>
+        <w:rPr>
+          <w:sz w:val="40"/>
+          <w:szCs w:val="40"/>
+        </w:rPr>
+      </w:pPr>
+    </w:p>
     <w:p>
       <w:pPr>
         <w:shd w:val="clear" w:color="auto" w:fill="4C94D8" w:themeFill="text2" w:themeFillTint="80"/>
         <w:jc w:val="center"/>
         <w:rPr>
-          <w:sz w:val="44"/>
-          <w:szCs w:val="44"/>
+          <w:sz w:val="40"/>
+          <w:szCs w:val="40"/>
         </w:rPr>
       </w:pPr>
       <w:r>
         <w:rPr>
-          <w:sz w:val="44"/>
-          <w:szCs w:val="44"/>
+          <w:sz w:val="40"/>
+          <w:szCs w:val="40"/>
         </w:rPr>
         <w:t>Game Playing with Monte-Carlo Tree Search</w:t>
       </w:r>
@@ -34,14 +104,14 @@
         <w:shd w:val="clear" w:color="auto" w:fill="A5C9EB" w:themeFill="text2" w:themeFillTint="40"/>
         <w:jc w:val="center"/>
         <w:rPr>
-          <w:sz w:val="44"/>
-          <w:szCs w:val="44"/>
+          <w:sz w:val="40"/>
+          <w:szCs w:val="40"/>
         </w:rPr>
       </w:pPr>
       <w:r>
         <w:rPr>
-          <w:sz w:val="44"/>
-          <w:szCs w:val="44"/>
+          <w:sz w:val="40"/>
+          <w:szCs w:val="40"/>
         </w:rPr>
         <w:t>Proof of Concept: Bandit Problem</w:t>
       </w:r>
@@ -51,34 +121,130 @@
         <w:shd w:val="clear" w:color="auto" w:fill="DAE9F7" w:themeFill="text2" w:themeFillTint="1A"/>
         <w:jc w:val="center"/>
         <w:rPr>
-          <w:sz w:val="44"/>
-          <w:szCs w:val="44"/>
+          <w:sz w:val="40"/>
+          <w:szCs w:val="40"/>
         </w:rPr>
       </w:pPr>
       <w:r>
         <w:rPr>
-          <w:sz w:val="44"/>
-          <w:szCs w:val="44"/>
+          <w:sz w:val="40"/>
+          <w:szCs w:val="40"/>
         </w:rPr>
         <w:t>Alexandra Danciu</w:t>
       </w:r>
     </w:p>
-    <w:p/>
-    <w:p/>
-    <w:p/>
-    <w:p/>
-    <w:p/>
-    <w:p/>
-    <w:p/>
-    <w:p/>
-    <w:p/>
-    <w:p/>
-    <w:p/>
-    <w:p/>
-    <w:p/>
-    <w:p/>
-    <w:p/>
-    <w:p/>
+    <w:p>
+      <w:pPr>
+        <w:rPr>
+          <w:sz w:val="24"/>
+          <w:szCs w:val="24"/>
+        </w:rPr>
+      </w:pPr>
+    </w:p>
+    <w:p>
+      <w:pPr>
+        <w:rPr>
+          <w:sz w:val="24"/>
+          <w:szCs w:val="24"/>
+        </w:rPr>
+      </w:pPr>
+    </w:p>
+    <w:p>
+      <w:pPr>
+        <w:rPr>
+          <w:sz w:val="24"/>
+          <w:szCs w:val="24"/>
+        </w:rPr>
+      </w:pPr>
+    </w:p>
+    <w:p>
+      <w:pPr>
+        <w:rPr>
+          <w:sz w:val="24"/>
+          <w:szCs w:val="24"/>
+        </w:rPr>
+      </w:pPr>
+    </w:p>
+    <w:p>
+      <w:pPr>
+        <w:rPr>
+          <w:sz w:val="24"/>
+          <w:szCs w:val="24"/>
+        </w:rPr>
+      </w:pPr>
+    </w:p>
+    <w:p>
+      <w:pPr>
+        <w:rPr>
+          <w:sz w:val="24"/>
+          <w:szCs w:val="24"/>
+        </w:rPr>
+      </w:pPr>
+    </w:p>
+    <w:p>
+      <w:pPr>
+        <w:rPr>
+          <w:sz w:val="24"/>
+          <w:szCs w:val="24"/>
+        </w:rPr>
+      </w:pPr>
+    </w:p>
+    <w:p>
+      <w:pPr>
+        <w:rPr>
+          <w:sz w:val="24"/>
+          <w:szCs w:val="24"/>
+        </w:rPr>
+      </w:pPr>
+    </w:p>
+    <w:p>
+      <w:pPr>
+        <w:rPr>
+          <w:sz w:val="24"/>
+          <w:szCs w:val="24"/>
+        </w:rPr>
+      </w:pPr>
+    </w:p>
+    <w:p>
+      <w:pPr>
+        <w:rPr>
+          <w:sz w:val="24"/>
+          <w:szCs w:val="24"/>
+        </w:rPr>
+      </w:pPr>
+    </w:p>
+    <w:p>
+      <w:pPr>
+        <w:rPr>
+          <w:sz w:val="24"/>
+          <w:szCs w:val="24"/>
+        </w:rPr>
+      </w:pPr>
+    </w:p>
+    <w:p>
+      <w:pPr>
+        <w:rPr>
+          <w:sz w:val="24"/>
+          <w:szCs w:val="24"/>
+        </w:rPr>
+      </w:pPr>
+    </w:p>
+    <w:p>
+      <w:pPr>
+        <w:rPr>
+          <w:sz w:val="24"/>
+          <w:szCs w:val="24"/>
+        </w:rPr>
+      </w:pPr>
+    </w:p>
+    <w:p>
+      <w:pPr>
+        <w:rPr>
+          <w:sz w:val="24"/>
+          <w:szCs w:val="24"/>
+        </w:rPr>
+      </w:pPr>
+    </w:p>
     <w:p>
       <w:pPr>
         <w:shd w:val="clear" w:color="auto" w:fill="A5C9EB" w:themeFill="text2" w:themeFillTint="40"/>
@@ -370,14 +536,7 @@
           <w:sz w:val="24"/>
           <w:szCs w:val="24"/>
         </w:rPr>
-        <w:t>12.5</w:t>
-      </w:r>
-      <w:r>
-        <w:rPr>
-          <w:sz w:val="24"/>
-          <w:szCs w:val="24"/>
-        </w:rPr>
-        <w:t xml:space="preserve"> deviation</w:t>
+        <w:t>12.5 deviation</w:t>
       </w:r>
       <w:r>
         <w:rPr>
@@ -506,7 +665,7 @@
           </mc:Choice>
           <mc:Fallback>
             <w:pict>
-              <v:shapetype w14:anchorId="13E24B3A" id="_x0000_t5" coordsize="21600,21600" o:spt="5" adj="10800" path="m@0,l,21600r21600,xe">
+              <v:shapetype w14:anchorId="50F42539" id="_x0000_t5" coordsize="21600,21600" o:spt="5" adj="10800" path="m@0,l,21600r21600,xe">
                 <v:stroke joinstyle="miter"/>
                 <v:formulas>
                   <v:f eqn="val #0"/>
@@ -1221,7 +1380,23 @@
           <w:sz w:val="24"/>
           <w:szCs w:val="24"/>
         </w:rPr>
-        <w:t>are a number of different algorithms you can use to solve the bandit problem, however</w:t>
+        <w:t xml:space="preserve">are </w:t>
+      </w:r>
+      <w:proofErr w:type="gramStart"/>
+      <w:r>
+        <w:rPr>
+          <w:sz w:val="24"/>
+          <w:szCs w:val="24"/>
+        </w:rPr>
+        <w:t>a number of</w:t>
+      </w:r>
+      <w:proofErr w:type="gramEnd"/>
+      <w:r>
+        <w:rPr>
+          <w:sz w:val="24"/>
+          <w:szCs w:val="24"/>
+        </w:rPr>
+        <w:t xml:space="preserve"> different algorithms you can use to solve the bandit problem, however</w:t>
       </w:r>
       <w:r>
         <w:rPr>
@@ -1423,7 +1598,23 @@
           <w:sz w:val="24"/>
           <w:szCs w:val="24"/>
         </w:rPr>
-        <w:t xml:space="preserve"> is similar to Explore Only where it does only </w:t>
+        <w:t xml:space="preserve"> is </w:t>
+      </w:r>
+      <w:proofErr w:type="gramStart"/>
+      <w:r>
+        <w:rPr>
+          <w:sz w:val="24"/>
+          <w:szCs w:val="24"/>
+        </w:rPr>
+        <w:t>similar to</w:t>
+      </w:r>
+      <w:proofErr w:type="gramEnd"/>
+      <w:r>
+        <w:rPr>
+          <w:sz w:val="24"/>
+          <w:szCs w:val="24"/>
+        </w:rPr>
+        <w:t xml:space="preserve"> Explore Only where it does only </w:t>
       </w:r>
       <w:r>
         <w:rPr>
@@ -2315,123 +2506,82 @@
       </w:pPr>
       <w:r>
         <w:rPr>
+          <w:noProof/>
           <w:sz w:val="24"/>
           <w:szCs w:val="24"/>
         </w:rPr>
         <w:lastRenderedPageBreak/>
-        <w:t>Code</w:t>
+        <w:drawing>
+          <wp:anchor distT="0" distB="0" distL="114300" distR="114300" simplePos="0" relativeHeight="251668480" behindDoc="1" locked="0" layoutInCell="1" allowOverlap="1" wp14:anchorId="5F04D470" wp14:editId="2ED011DF">
+            <wp:simplePos x="0" y="0"/>
+            <wp:positionH relativeFrom="page">
+              <wp:posOffset>0</wp:posOffset>
+            </wp:positionH>
+            <wp:positionV relativeFrom="paragraph">
+              <wp:posOffset>301321</wp:posOffset>
+            </wp:positionV>
+            <wp:extent cx="7557135" cy="4006850"/>
+            <wp:effectExtent l="0" t="0" r="5715" b="0"/>
+            <wp:wrapTight wrapText="bothSides">
+              <wp:wrapPolygon edited="0">
+                <wp:start x="0" y="0"/>
+                <wp:lineTo x="0" y="21463"/>
+                <wp:lineTo x="21562" y="21463"/>
+                <wp:lineTo x="21562" y="0"/>
+                <wp:lineTo x="0" y="0"/>
+              </wp:wrapPolygon>
+            </wp:wrapTight>
+            <wp:docPr id="1987608866" name="Picture 1" descr="A screenshot of a computer&#10;&#10;Description automatically generated"/>
+            <wp:cNvGraphicFramePr>
+              <a:graphicFrameLocks xmlns:a="http://schemas.openxmlformats.org/drawingml/2006/main" noChangeAspect="1"/>
+            </wp:cNvGraphicFramePr>
+            <a:graphic xmlns:a="http://schemas.openxmlformats.org/drawingml/2006/main">
+              <a:graphicData uri="http://schemas.openxmlformats.org/drawingml/2006/picture">
+                <pic:pic xmlns:pic="http://schemas.openxmlformats.org/drawingml/2006/picture">
+                  <pic:nvPicPr>
+                    <pic:cNvPr id="1987608866" name="Picture 1" descr="A screenshot of a computer&#10;&#10;Description automatically generated"/>
+                    <pic:cNvPicPr/>
+                  </pic:nvPicPr>
+                  <pic:blipFill>
+                    <a:blip r:embed="rId7">
+                      <a:extLst>
+                        <a:ext uri="{28A0092B-C50C-407E-A947-70E740481C1C}">
+                          <a14:useLocalDpi xmlns:a14="http://schemas.microsoft.com/office/drawing/2010/main" val="0"/>
+                        </a:ext>
+                      </a:extLst>
+                    </a:blip>
+                    <a:stretch>
+                      <a:fillRect/>
+                    </a:stretch>
+                  </pic:blipFill>
+                  <pic:spPr>
+                    <a:xfrm>
+                      <a:off x="0" y="0"/>
+                      <a:ext cx="7557135" cy="4006850"/>
+                    </a:xfrm>
+                    <a:prstGeom prst="rect">
+                      <a:avLst/>
+                    </a:prstGeom>
+                  </pic:spPr>
+                </pic:pic>
+              </a:graphicData>
+            </a:graphic>
+            <wp14:sizeRelH relativeFrom="page">
+              <wp14:pctWidth>0</wp14:pctWidth>
+            </wp14:sizeRelH>
+            <wp14:sizeRelV relativeFrom="page">
+              <wp14:pctHeight>0</wp14:pctHeight>
+            </wp14:sizeRelV>
+          </wp:anchor>
+        </w:drawing>
       </w:r>
-    </w:p>
-    <w:p>
-      <w:pPr>
-        <w:rPr>
-          <w:sz w:val="24"/>
-          <w:szCs w:val="24"/>
-        </w:rPr>
-      </w:pPr>
       <w:r>
         <w:rPr>
           <w:sz w:val="24"/>
           <w:szCs w:val="24"/>
         </w:rPr>
-        <w:t>…</w:t>
+        <w:t>Code</w:t>
       </w:r>
-    </w:p>
-    <w:p>
-      <w:pPr>
-        <w:rPr>
-          <w:sz w:val="24"/>
-          <w:szCs w:val="24"/>
-        </w:rPr>
-      </w:pPr>
-    </w:p>
-    <w:p>
-      <w:pPr>
-        <w:rPr>
-          <w:sz w:val="24"/>
-          <w:szCs w:val="24"/>
-        </w:rPr>
-      </w:pPr>
-    </w:p>
-    <w:p>
-      <w:pPr>
-        <w:rPr>
-          <w:sz w:val="24"/>
-          <w:szCs w:val="24"/>
-        </w:rPr>
-      </w:pPr>
-    </w:p>
-    <w:p>
-      <w:pPr>
-        <w:rPr>
-          <w:sz w:val="24"/>
-          <w:szCs w:val="24"/>
-        </w:rPr>
-      </w:pPr>
-    </w:p>
-    <w:p>
-      <w:pPr>
-        <w:rPr>
-          <w:sz w:val="24"/>
-          <w:szCs w:val="24"/>
-        </w:rPr>
-      </w:pPr>
-    </w:p>
-    <w:p>
-      <w:pPr>
-        <w:rPr>
-          <w:sz w:val="24"/>
-          <w:szCs w:val="24"/>
-        </w:rPr>
-      </w:pPr>
-    </w:p>
-    <w:p>
-      <w:pPr>
-        <w:rPr>
-          <w:sz w:val="24"/>
-          <w:szCs w:val="24"/>
-        </w:rPr>
-      </w:pPr>
-    </w:p>
-    <w:p>
-      <w:pPr>
-        <w:rPr>
-          <w:sz w:val="24"/>
-          <w:szCs w:val="24"/>
-        </w:rPr>
-      </w:pPr>
-    </w:p>
-    <w:p>
-      <w:pPr>
-        <w:rPr>
-          <w:sz w:val="24"/>
-          <w:szCs w:val="24"/>
-        </w:rPr>
-      </w:pPr>
-    </w:p>
-    <w:p>
-      <w:pPr>
-        <w:rPr>
-          <w:sz w:val="24"/>
-          <w:szCs w:val="24"/>
-        </w:rPr>
-      </w:pPr>
-    </w:p>
-    <w:p>
-      <w:pPr>
-        <w:rPr>
-          <w:sz w:val="24"/>
-          <w:szCs w:val="24"/>
-        </w:rPr>
-      </w:pPr>
-    </w:p>
-    <w:p>
-      <w:pPr>
-        <w:rPr>
-          <w:sz w:val="24"/>
-          <w:szCs w:val="24"/>
-        </w:rPr>
-      </w:pPr>
     </w:p>
     <w:p>
       <w:pPr>
@@ -2567,7 +2717,7 @@
           <w:szCs w:val="24"/>
         </w:rPr>
         <w:lastRenderedPageBreak/>
-        <w:t>Comparison</w:t>
+        <w:t>Results Table</w:t>
       </w:r>
     </w:p>
     <w:tbl>
@@ -2920,14 +3070,7 @@
                 <w:sz w:val="24"/>
                 <w:szCs w:val="24"/>
               </w:rPr>
-              <w:t xml:space="preserve">Arm2: </w:t>
-            </w:r>
-            <w:r>
-              <w:rPr>
-                <w:sz w:val="24"/>
-                <w:szCs w:val="24"/>
-              </w:rPr>
-              <w:t>5, 5</w:t>
+              <w:t>Arm2: 5, 5</w:t>
             </w:r>
           </w:p>
           <w:p>
@@ -2973,14 +3116,7 @@
                 <w:sz w:val="24"/>
                 <w:szCs w:val="24"/>
               </w:rPr>
-              <w:t xml:space="preserve">Arm4: </w:t>
-            </w:r>
-            <w:r>
-              <w:rPr>
-                <w:sz w:val="24"/>
-                <w:szCs w:val="24"/>
-              </w:rPr>
-              <w:t xml:space="preserve">8, </w:t>
+              <w:t xml:space="preserve">Arm4: 8, </w:t>
             </w:r>
             <w:r>
               <w:rPr>
@@ -6086,97 +6222,55 @@
                 <w:sz w:val="24"/>
                 <w:szCs w:val="24"/>
               </w:rPr>
-              <w:t>Arm1:</w:t>
-            </w:r>
-            <w:r>
-              <w:rPr>
-                <w:sz w:val="24"/>
-                <w:szCs w:val="24"/>
-              </w:rPr>
-              <w:t xml:space="preserve">10, </w:t>
-            </w:r>
-            <w:r>
-              <w:rPr>
-                <w:sz w:val="24"/>
-                <w:szCs w:val="24"/>
-              </w:rPr>
-              <w:t>4</w:t>
-            </w:r>
-          </w:p>
-          <w:p>
-            <w:pPr>
-              <w:jc w:val="center"/>
-              <w:rPr>
-                <w:sz w:val="24"/>
-                <w:szCs w:val="24"/>
-              </w:rPr>
-            </w:pPr>
-            <w:r>
-              <w:rPr>
-                <w:sz w:val="24"/>
-                <w:szCs w:val="24"/>
-              </w:rPr>
-              <w:t xml:space="preserve">Arm2: </w:t>
-            </w:r>
-            <w:r>
-              <w:rPr>
-                <w:sz w:val="24"/>
-                <w:szCs w:val="24"/>
-              </w:rPr>
-              <w:t>5, 5</w:t>
-            </w:r>
-          </w:p>
-          <w:p>
-            <w:pPr>
-              <w:jc w:val="center"/>
-              <w:rPr>
-                <w:sz w:val="24"/>
-                <w:szCs w:val="24"/>
-              </w:rPr>
-            </w:pPr>
-            <w:r>
-              <w:rPr>
-                <w:sz w:val="24"/>
-                <w:szCs w:val="24"/>
-              </w:rPr>
-              <w:t>Arm3: 7</w:t>
-            </w:r>
-            <w:r>
-              <w:rPr>
-                <w:sz w:val="24"/>
-                <w:szCs w:val="24"/>
-              </w:rPr>
-              <w:t>, 3</w:t>
-            </w:r>
-          </w:p>
-          <w:p>
-            <w:pPr>
-              <w:jc w:val="center"/>
-              <w:rPr>
-                <w:sz w:val="24"/>
-                <w:szCs w:val="24"/>
-              </w:rPr>
-            </w:pPr>
-            <w:r>
-              <w:rPr>
-                <w:sz w:val="24"/>
-                <w:szCs w:val="24"/>
-              </w:rPr>
-              <w:t xml:space="preserve">Arm4: </w:t>
-            </w:r>
-            <w:r>
-              <w:rPr>
-                <w:sz w:val="24"/>
-                <w:szCs w:val="24"/>
-              </w:rPr>
-              <w:t xml:space="preserve">8, </w:t>
-            </w:r>
-            <w:r>
-              <w:rPr>
-                <w:sz w:val="24"/>
-                <w:szCs w:val="24"/>
-              </w:rPr>
-              <w:t>2</w:t>
+              <w:t>Arm1:10, 4</w:t>
+            </w:r>
+          </w:p>
+          <w:p>
+            <w:pPr>
+              <w:jc w:val="center"/>
+              <w:rPr>
+                <w:sz w:val="24"/>
+                <w:szCs w:val="24"/>
+              </w:rPr>
+            </w:pPr>
+            <w:r>
+              <w:rPr>
+                <w:sz w:val="24"/>
+                <w:szCs w:val="24"/>
+              </w:rPr>
+              <w:t>Arm2: 5, 5</w:t>
+            </w:r>
+          </w:p>
+          <w:p>
+            <w:pPr>
+              <w:jc w:val="center"/>
+              <w:rPr>
+                <w:sz w:val="24"/>
+                <w:szCs w:val="24"/>
+              </w:rPr>
+            </w:pPr>
+            <w:r>
+              <w:rPr>
+                <w:sz w:val="24"/>
+                <w:szCs w:val="24"/>
+              </w:rPr>
+              <w:t>Arm3: 7, 3</w:t>
+            </w:r>
+          </w:p>
+          <w:p>
+            <w:pPr>
+              <w:jc w:val="center"/>
+              <w:rPr>
+                <w:sz w:val="24"/>
+                <w:szCs w:val="24"/>
+              </w:rPr>
+            </w:pPr>
+            <w:r>
+              <w:rPr>
+                <w:sz w:val="24"/>
+                <w:szCs w:val="24"/>
+              </w:rPr>
+              <w:t>Arm4: 8, 2</w:t>
             </w:r>
           </w:p>
           <w:p>
@@ -8860,6 +8954,10 @@
           <w:p>
             <w:pPr>
               <w:jc w:val="center"/>
+              <w:rPr>
+                <w:sz w:val="24"/>
+                <w:szCs w:val="24"/>
+              </w:rPr>
             </w:pPr>
             <w:r>
               <w:rPr>
@@ -9349,97 +9447,55 @@
                 <w:sz w:val="24"/>
                 <w:szCs w:val="24"/>
               </w:rPr>
-              <w:t>Arm1:</w:t>
-            </w:r>
-            <w:r>
-              <w:rPr>
-                <w:sz w:val="24"/>
-                <w:szCs w:val="24"/>
-              </w:rPr>
-              <w:t xml:space="preserve">10, </w:t>
-            </w:r>
-            <w:r>
-              <w:rPr>
-                <w:sz w:val="24"/>
-                <w:szCs w:val="24"/>
-              </w:rPr>
-              <w:t>4</w:t>
-            </w:r>
-          </w:p>
-          <w:p>
-            <w:pPr>
-              <w:jc w:val="center"/>
-              <w:rPr>
-                <w:sz w:val="24"/>
-                <w:szCs w:val="24"/>
-              </w:rPr>
-            </w:pPr>
-            <w:r>
-              <w:rPr>
-                <w:sz w:val="24"/>
-                <w:szCs w:val="24"/>
-              </w:rPr>
-              <w:t xml:space="preserve">Arm2: </w:t>
-            </w:r>
-            <w:r>
-              <w:rPr>
-                <w:sz w:val="24"/>
-                <w:szCs w:val="24"/>
-              </w:rPr>
-              <w:t>5, 5</w:t>
-            </w:r>
-          </w:p>
-          <w:p>
-            <w:pPr>
-              <w:jc w:val="center"/>
-              <w:rPr>
-                <w:sz w:val="24"/>
-                <w:szCs w:val="24"/>
-              </w:rPr>
-            </w:pPr>
-            <w:r>
-              <w:rPr>
-                <w:sz w:val="24"/>
-                <w:szCs w:val="24"/>
-              </w:rPr>
-              <w:t>Arm3: 7</w:t>
-            </w:r>
-            <w:r>
-              <w:rPr>
-                <w:sz w:val="24"/>
-                <w:szCs w:val="24"/>
-              </w:rPr>
-              <w:t>, 3</w:t>
-            </w:r>
-          </w:p>
-          <w:p>
-            <w:pPr>
-              <w:jc w:val="center"/>
-              <w:rPr>
-                <w:sz w:val="24"/>
-                <w:szCs w:val="24"/>
-              </w:rPr>
-            </w:pPr>
-            <w:r>
-              <w:rPr>
-                <w:sz w:val="24"/>
-                <w:szCs w:val="24"/>
-              </w:rPr>
-              <w:t xml:space="preserve">Arm4: </w:t>
-            </w:r>
-            <w:r>
-              <w:rPr>
-                <w:sz w:val="24"/>
-                <w:szCs w:val="24"/>
-              </w:rPr>
-              <w:t xml:space="preserve">8, </w:t>
-            </w:r>
-            <w:r>
-              <w:rPr>
-                <w:sz w:val="24"/>
-                <w:szCs w:val="24"/>
-              </w:rPr>
-              <w:t>2</w:t>
+              <w:t>Arm1:10, 4</w:t>
+            </w:r>
+          </w:p>
+          <w:p>
+            <w:pPr>
+              <w:jc w:val="center"/>
+              <w:rPr>
+                <w:sz w:val="24"/>
+                <w:szCs w:val="24"/>
+              </w:rPr>
+            </w:pPr>
+            <w:r>
+              <w:rPr>
+                <w:sz w:val="24"/>
+                <w:szCs w:val="24"/>
+              </w:rPr>
+              <w:t>Arm2: 5, 5</w:t>
+            </w:r>
+          </w:p>
+          <w:p>
+            <w:pPr>
+              <w:jc w:val="center"/>
+              <w:rPr>
+                <w:sz w:val="24"/>
+                <w:szCs w:val="24"/>
+              </w:rPr>
+            </w:pPr>
+            <w:r>
+              <w:rPr>
+                <w:sz w:val="24"/>
+                <w:szCs w:val="24"/>
+              </w:rPr>
+              <w:t>Arm3: 7, 3</w:t>
+            </w:r>
+          </w:p>
+          <w:p>
+            <w:pPr>
+              <w:jc w:val="center"/>
+              <w:rPr>
+                <w:sz w:val="24"/>
+                <w:szCs w:val="24"/>
+              </w:rPr>
+            </w:pPr>
+            <w:r>
+              <w:rPr>
+                <w:sz w:val="24"/>
+                <w:szCs w:val="24"/>
+              </w:rPr>
+              <w:t>Arm4: 8, 2</w:t>
             </w:r>
           </w:p>
           <w:p>
@@ -12836,14 +12892,85 @@
                 <w:sz w:val="24"/>
                 <w:szCs w:val="24"/>
               </w:rPr>
-              <w:t>Arm1:</w:t>
-            </w:r>
-            <w:r>
-              <w:rPr>
-                <w:sz w:val="24"/>
-                <w:szCs w:val="24"/>
-              </w:rPr>
-              <w:t xml:space="preserve">10, </w:t>
+              <w:t>Arm1:10, 4</w:t>
+            </w:r>
+          </w:p>
+          <w:p>
+            <w:pPr>
+              <w:jc w:val="center"/>
+              <w:rPr>
+                <w:sz w:val="24"/>
+                <w:szCs w:val="24"/>
+              </w:rPr>
+            </w:pPr>
+            <w:r>
+              <w:rPr>
+                <w:sz w:val="24"/>
+                <w:szCs w:val="24"/>
+              </w:rPr>
+              <w:t>Arm2: 5, 5</w:t>
+            </w:r>
+          </w:p>
+          <w:p>
+            <w:pPr>
+              <w:jc w:val="center"/>
+              <w:rPr>
+                <w:sz w:val="24"/>
+                <w:szCs w:val="24"/>
+              </w:rPr>
+            </w:pPr>
+            <w:r>
+              <w:rPr>
+                <w:sz w:val="24"/>
+                <w:szCs w:val="24"/>
+              </w:rPr>
+              <w:t>Arm3: 7, 3</w:t>
+            </w:r>
+          </w:p>
+          <w:p>
+            <w:pPr>
+              <w:jc w:val="center"/>
+              <w:rPr>
+                <w:sz w:val="24"/>
+                <w:szCs w:val="24"/>
+              </w:rPr>
+            </w:pPr>
+            <w:r>
+              <w:rPr>
+                <w:sz w:val="24"/>
+                <w:szCs w:val="24"/>
+              </w:rPr>
+              <w:t>Arm4: 8, 2</w:t>
+            </w:r>
+          </w:p>
+          <w:p>
+            <w:pPr>
+              <w:jc w:val="center"/>
+              <w:rPr>
+                <w:sz w:val="24"/>
+                <w:szCs w:val="24"/>
+              </w:rPr>
+            </w:pPr>
+            <w:r>
+              <w:rPr>
+                <w:sz w:val="24"/>
+                <w:szCs w:val="24"/>
+              </w:rPr>
+              <w:t xml:space="preserve">Arm5: </w:t>
+            </w:r>
+            <w:r>
+              <w:rPr>
+                <w:sz w:val="24"/>
+                <w:szCs w:val="24"/>
+              </w:rPr>
+              <w:t>6</w:t>
+            </w:r>
+            <w:r>
+              <w:rPr>
+                <w:sz w:val="24"/>
+                <w:szCs w:val="24"/>
+              </w:rPr>
+              <w:t xml:space="preserve">, </w:t>
             </w:r>
             <w:r>
               <w:rPr>
@@ -12866,90 +12993,14 @@
                 <w:sz w:val="24"/>
                 <w:szCs w:val="24"/>
               </w:rPr>
-              <w:t xml:space="preserve">Arm2: </w:t>
-            </w:r>
-            <w:r>
-              <w:rPr>
-                <w:sz w:val="24"/>
-                <w:szCs w:val="24"/>
-              </w:rPr>
-              <w:t>5, 5</w:t>
-            </w:r>
-          </w:p>
-          <w:p>
-            <w:pPr>
-              <w:jc w:val="center"/>
-              <w:rPr>
-                <w:sz w:val="24"/>
-                <w:szCs w:val="24"/>
-              </w:rPr>
-            </w:pPr>
-            <w:r>
-              <w:rPr>
-                <w:sz w:val="24"/>
-                <w:szCs w:val="24"/>
-              </w:rPr>
-              <w:t>Arm3: 7</w:t>
-            </w:r>
-            <w:r>
-              <w:rPr>
-                <w:sz w:val="24"/>
-                <w:szCs w:val="24"/>
-              </w:rPr>
-              <w:t>, 3</w:t>
-            </w:r>
-          </w:p>
-          <w:p>
-            <w:pPr>
-              <w:jc w:val="center"/>
-              <w:rPr>
-                <w:sz w:val="24"/>
-                <w:szCs w:val="24"/>
-              </w:rPr>
-            </w:pPr>
-            <w:r>
-              <w:rPr>
-                <w:sz w:val="24"/>
-                <w:szCs w:val="24"/>
-              </w:rPr>
-              <w:t xml:space="preserve">Arm4: </w:t>
-            </w:r>
-            <w:r>
-              <w:rPr>
-                <w:sz w:val="24"/>
-                <w:szCs w:val="24"/>
-              </w:rPr>
-              <w:t xml:space="preserve">8, </w:t>
-            </w:r>
-            <w:r>
-              <w:rPr>
-                <w:sz w:val="24"/>
-                <w:szCs w:val="24"/>
-              </w:rPr>
-              <w:t>2</w:t>
-            </w:r>
-          </w:p>
-          <w:p>
-            <w:pPr>
-              <w:jc w:val="center"/>
-              <w:rPr>
-                <w:sz w:val="24"/>
-                <w:szCs w:val="24"/>
-              </w:rPr>
-            </w:pPr>
-            <w:r>
-              <w:rPr>
-                <w:sz w:val="24"/>
-                <w:szCs w:val="24"/>
-              </w:rPr>
-              <w:t xml:space="preserve">Arm5: </w:t>
-            </w:r>
-            <w:r>
-              <w:rPr>
-                <w:sz w:val="24"/>
-                <w:szCs w:val="24"/>
-              </w:rPr>
-              <w:t>6</w:t>
+              <w:t xml:space="preserve">Arm6: </w:t>
+            </w:r>
+            <w:r>
+              <w:rPr>
+                <w:sz w:val="24"/>
+                <w:szCs w:val="24"/>
+              </w:rPr>
+              <w:t>3</w:t>
             </w:r>
             <w:r>
               <w:rPr>
@@ -12963,81 +13014,37 @@
                 <w:sz w:val="24"/>
                 <w:szCs w:val="24"/>
               </w:rPr>
+              <w:t>3</w:t>
+            </w:r>
+          </w:p>
+          <w:p>
+            <w:pPr>
+              <w:jc w:val="center"/>
+              <w:rPr>
+                <w:sz w:val="24"/>
+                <w:szCs w:val="24"/>
+              </w:rPr>
+            </w:pPr>
+            <w:r>
+              <w:rPr>
+                <w:sz w:val="24"/>
+                <w:szCs w:val="24"/>
+              </w:rPr>
+              <w:t xml:space="preserve">Arm7: </w:t>
+            </w:r>
+            <w:r>
+              <w:rPr>
+                <w:sz w:val="24"/>
+                <w:szCs w:val="24"/>
+              </w:rPr>
               <w:t>4</w:t>
             </w:r>
-          </w:p>
-          <w:p>
-            <w:pPr>
-              <w:jc w:val="center"/>
-              <w:rPr>
-                <w:sz w:val="24"/>
-                <w:szCs w:val="24"/>
-              </w:rPr>
-            </w:pPr>
-            <w:r>
-              <w:rPr>
-                <w:sz w:val="24"/>
-                <w:szCs w:val="24"/>
-              </w:rPr>
-              <w:t xml:space="preserve">Arm6: </w:t>
-            </w:r>
-            <w:r>
-              <w:rPr>
-                <w:sz w:val="24"/>
-                <w:szCs w:val="24"/>
-              </w:rPr>
-              <w:t>3</w:t>
-            </w:r>
-            <w:r>
-              <w:rPr>
-                <w:sz w:val="24"/>
-                <w:szCs w:val="24"/>
-              </w:rPr>
-              <w:t xml:space="preserve">, </w:t>
-            </w:r>
-            <w:r>
-              <w:rPr>
-                <w:sz w:val="24"/>
-                <w:szCs w:val="24"/>
-              </w:rPr>
-              <w:t>3</w:t>
-            </w:r>
-          </w:p>
-          <w:p>
-            <w:pPr>
-              <w:jc w:val="center"/>
-              <w:rPr>
-                <w:sz w:val="24"/>
-                <w:szCs w:val="24"/>
-              </w:rPr>
-            </w:pPr>
-            <w:r>
-              <w:rPr>
-                <w:sz w:val="24"/>
-                <w:szCs w:val="24"/>
-              </w:rPr>
-              <w:t xml:space="preserve">Arm7: </w:t>
-            </w:r>
-            <w:r>
-              <w:rPr>
-                <w:sz w:val="24"/>
-                <w:szCs w:val="24"/>
-              </w:rPr>
-              <w:t>4</w:t>
-            </w:r>
-            <w:r>
-              <w:rPr>
-                <w:sz w:val="24"/>
-                <w:szCs w:val="24"/>
-              </w:rPr>
-              <w:t xml:space="preserve">, </w:t>
-            </w:r>
-            <w:r>
-              <w:rPr>
-                <w:sz w:val="24"/>
-                <w:szCs w:val="24"/>
-              </w:rPr>
-              <w:t>2</w:t>
+            <w:r>
+              <w:rPr>
+                <w:sz w:val="24"/>
+                <w:szCs w:val="24"/>
+              </w:rPr>
+              <w:t>, 2</w:t>
             </w:r>
           </w:p>
           <w:p>
@@ -17960,97 +17967,55 @@
                 <w:sz w:val="24"/>
                 <w:szCs w:val="24"/>
               </w:rPr>
-              <w:t xml:space="preserve">Arm1: </w:t>
-            </w:r>
-            <w:r>
-              <w:rPr>
-                <w:sz w:val="24"/>
-                <w:szCs w:val="24"/>
-              </w:rPr>
-              <w:t xml:space="preserve">10, </w:t>
-            </w:r>
-            <w:r>
-              <w:rPr>
-                <w:sz w:val="24"/>
-                <w:szCs w:val="24"/>
-              </w:rPr>
-              <w:t>4</w:t>
-            </w:r>
-          </w:p>
-          <w:p>
-            <w:pPr>
-              <w:jc w:val="center"/>
-              <w:rPr>
-                <w:sz w:val="24"/>
-                <w:szCs w:val="24"/>
-              </w:rPr>
-            </w:pPr>
-            <w:r>
-              <w:rPr>
-                <w:sz w:val="24"/>
-                <w:szCs w:val="24"/>
-              </w:rPr>
-              <w:t>Arm2: 20</w:t>
-            </w:r>
-            <w:r>
-              <w:rPr>
-                <w:sz w:val="24"/>
-                <w:szCs w:val="24"/>
-              </w:rPr>
-              <w:t>, 5</w:t>
-            </w:r>
-          </w:p>
-          <w:p>
-            <w:pPr>
-              <w:jc w:val="center"/>
-              <w:rPr>
-                <w:sz w:val="24"/>
-                <w:szCs w:val="24"/>
-              </w:rPr>
-            </w:pPr>
-            <w:r>
-              <w:rPr>
-                <w:sz w:val="24"/>
-                <w:szCs w:val="24"/>
-              </w:rPr>
-              <w:t>Arm3: 30</w:t>
-            </w:r>
-            <w:r>
-              <w:rPr>
-                <w:sz w:val="24"/>
-                <w:szCs w:val="24"/>
-              </w:rPr>
-              <w:t>, 3</w:t>
-            </w:r>
-          </w:p>
-          <w:p>
-            <w:pPr>
-              <w:jc w:val="center"/>
-              <w:rPr>
-                <w:sz w:val="24"/>
-                <w:szCs w:val="24"/>
-              </w:rPr>
-            </w:pPr>
-            <w:r>
-              <w:rPr>
-                <w:sz w:val="24"/>
-                <w:szCs w:val="24"/>
-              </w:rPr>
-              <w:t>Arm4: 40</w:t>
-            </w:r>
-            <w:r>
-              <w:rPr>
-                <w:sz w:val="24"/>
-                <w:szCs w:val="24"/>
-              </w:rPr>
-              <w:t xml:space="preserve">, </w:t>
-            </w:r>
-            <w:r>
-              <w:rPr>
-                <w:sz w:val="24"/>
-                <w:szCs w:val="24"/>
-              </w:rPr>
-              <w:t>2</w:t>
+              <w:t>Arm1: 10, 4</w:t>
+            </w:r>
+          </w:p>
+          <w:p>
+            <w:pPr>
+              <w:jc w:val="center"/>
+              <w:rPr>
+                <w:sz w:val="24"/>
+                <w:szCs w:val="24"/>
+              </w:rPr>
+            </w:pPr>
+            <w:r>
+              <w:rPr>
+                <w:sz w:val="24"/>
+                <w:szCs w:val="24"/>
+              </w:rPr>
+              <w:t>Arm2: 20, 5</w:t>
+            </w:r>
+          </w:p>
+          <w:p>
+            <w:pPr>
+              <w:jc w:val="center"/>
+              <w:rPr>
+                <w:sz w:val="24"/>
+                <w:szCs w:val="24"/>
+              </w:rPr>
+            </w:pPr>
+            <w:r>
+              <w:rPr>
+                <w:sz w:val="24"/>
+                <w:szCs w:val="24"/>
+              </w:rPr>
+              <w:t>Arm3: 30, 3</w:t>
+            </w:r>
+          </w:p>
+          <w:p>
+            <w:pPr>
+              <w:jc w:val="center"/>
+              <w:rPr>
+                <w:sz w:val="24"/>
+                <w:szCs w:val="24"/>
+              </w:rPr>
+            </w:pPr>
+            <w:r>
+              <w:rPr>
+                <w:sz w:val="24"/>
+                <w:szCs w:val="24"/>
+              </w:rPr>
+              <w:t>Arm4: 40, 2</w:t>
             </w:r>
           </w:p>
           <w:p>
@@ -21232,111 +21197,55 @@
                 <w:sz w:val="24"/>
                 <w:szCs w:val="24"/>
               </w:rPr>
-              <w:t xml:space="preserve">Arm1: </w:t>
-            </w:r>
-            <w:r>
-              <w:rPr>
-                <w:sz w:val="24"/>
-                <w:szCs w:val="24"/>
-              </w:rPr>
-              <w:t xml:space="preserve">10, </w:t>
-            </w:r>
-            <w:r>
-              <w:rPr>
-                <w:sz w:val="24"/>
-                <w:szCs w:val="24"/>
-              </w:rPr>
-              <w:t>20</w:t>
-            </w:r>
-          </w:p>
-          <w:p>
-            <w:pPr>
-              <w:jc w:val="center"/>
-              <w:rPr>
-                <w:sz w:val="24"/>
-                <w:szCs w:val="24"/>
-              </w:rPr>
-            </w:pPr>
-            <w:r>
-              <w:rPr>
-                <w:sz w:val="24"/>
-                <w:szCs w:val="24"/>
-              </w:rPr>
-              <w:t xml:space="preserve">Arm2: </w:t>
-            </w:r>
-            <w:r>
-              <w:rPr>
-                <w:sz w:val="24"/>
-                <w:szCs w:val="24"/>
-              </w:rPr>
-              <w:t xml:space="preserve">5, </w:t>
-            </w:r>
-            <w:r>
-              <w:rPr>
-                <w:sz w:val="24"/>
-                <w:szCs w:val="24"/>
-              </w:rPr>
-              <w:t>15</w:t>
-            </w:r>
-          </w:p>
-          <w:p>
-            <w:pPr>
-              <w:jc w:val="center"/>
-              <w:rPr>
-                <w:sz w:val="24"/>
-                <w:szCs w:val="24"/>
-              </w:rPr>
-            </w:pPr>
-            <w:r>
-              <w:rPr>
-                <w:sz w:val="24"/>
-                <w:szCs w:val="24"/>
-              </w:rPr>
-              <w:t>Arm3: 7</w:t>
-            </w:r>
-            <w:r>
-              <w:rPr>
-                <w:sz w:val="24"/>
-                <w:szCs w:val="24"/>
-              </w:rPr>
-              <w:t xml:space="preserve">, </w:t>
-            </w:r>
-            <w:r>
-              <w:rPr>
-                <w:sz w:val="24"/>
-                <w:szCs w:val="24"/>
-              </w:rPr>
-              <w:t>18</w:t>
-            </w:r>
-          </w:p>
-          <w:p>
-            <w:pPr>
-              <w:jc w:val="center"/>
-              <w:rPr>
-                <w:sz w:val="24"/>
-                <w:szCs w:val="24"/>
-              </w:rPr>
-            </w:pPr>
-            <w:r>
-              <w:rPr>
-                <w:sz w:val="24"/>
-                <w:szCs w:val="24"/>
-              </w:rPr>
-              <w:t xml:space="preserve">Arm4: </w:t>
-            </w:r>
-            <w:r>
-              <w:rPr>
-                <w:sz w:val="24"/>
-                <w:szCs w:val="24"/>
-              </w:rPr>
-              <w:t xml:space="preserve">8, </w:t>
-            </w:r>
-            <w:r>
-              <w:rPr>
-                <w:sz w:val="24"/>
-                <w:szCs w:val="24"/>
-              </w:rPr>
-              <w:t>21</w:t>
+              <w:t>Arm1: 10, 20</w:t>
+            </w:r>
+          </w:p>
+          <w:p>
+            <w:pPr>
+              <w:jc w:val="center"/>
+              <w:rPr>
+                <w:sz w:val="24"/>
+                <w:szCs w:val="24"/>
+              </w:rPr>
+            </w:pPr>
+            <w:r>
+              <w:rPr>
+                <w:sz w:val="24"/>
+                <w:szCs w:val="24"/>
+              </w:rPr>
+              <w:t>Arm2: 5, 15</w:t>
+            </w:r>
+          </w:p>
+          <w:p>
+            <w:pPr>
+              <w:jc w:val="center"/>
+              <w:rPr>
+                <w:sz w:val="24"/>
+                <w:szCs w:val="24"/>
+              </w:rPr>
+            </w:pPr>
+            <w:r>
+              <w:rPr>
+                <w:sz w:val="24"/>
+                <w:szCs w:val="24"/>
+              </w:rPr>
+              <w:t>Arm3: 7, 18</w:t>
+            </w:r>
+          </w:p>
+          <w:p>
+            <w:pPr>
+              <w:jc w:val="center"/>
+              <w:rPr>
+                <w:sz w:val="24"/>
+                <w:szCs w:val="24"/>
+              </w:rPr>
+            </w:pPr>
+            <w:r>
+              <w:rPr>
+                <w:sz w:val="24"/>
+                <w:szCs w:val="24"/>
+              </w:rPr>
+              <w:t>Arm4: 8, 21</w:t>
             </w:r>
           </w:p>
           <w:p>
@@ -24908,97 +24817,55 @@
                 <w:sz w:val="24"/>
                 <w:szCs w:val="24"/>
               </w:rPr>
-              <w:t xml:space="preserve">Arm1: </w:t>
-            </w:r>
-            <w:r>
-              <w:rPr>
-                <w:sz w:val="24"/>
-                <w:szCs w:val="24"/>
-              </w:rPr>
-              <w:t xml:space="preserve">10, </w:t>
-            </w:r>
-            <w:r>
-              <w:rPr>
-                <w:sz w:val="24"/>
-                <w:szCs w:val="24"/>
-              </w:rPr>
-              <w:t>4</w:t>
-            </w:r>
-          </w:p>
-          <w:p>
-            <w:pPr>
-              <w:jc w:val="center"/>
-              <w:rPr>
-                <w:sz w:val="24"/>
-                <w:szCs w:val="24"/>
-              </w:rPr>
-            </w:pPr>
-            <w:r>
-              <w:rPr>
-                <w:sz w:val="24"/>
-                <w:szCs w:val="24"/>
-              </w:rPr>
-              <w:t xml:space="preserve">Arm2: </w:t>
-            </w:r>
-            <w:r>
-              <w:rPr>
-                <w:sz w:val="24"/>
-                <w:szCs w:val="24"/>
-              </w:rPr>
-              <w:t>5, 5</w:t>
-            </w:r>
-          </w:p>
-          <w:p>
-            <w:pPr>
-              <w:jc w:val="center"/>
-              <w:rPr>
-                <w:sz w:val="24"/>
-                <w:szCs w:val="24"/>
-              </w:rPr>
-            </w:pPr>
-            <w:r>
-              <w:rPr>
-                <w:sz w:val="24"/>
-                <w:szCs w:val="24"/>
-              </w:rPr>
-              <w:t>Arm3: 7</w:t>
-            </w:r>
-            <w:r>
-              <w:rPr>
-                <w:sz w:val="24"/>
-                <w:szCs w:val="24"/>
-              </w:rPr>
-              <w:t>, 3</w:t>
-            </w:r>
-          </w:p>
-          <w:p>
-            <w:pPr>
-              <w:jc w:val="center"/>
-              <w:rPr>
-                <w:sz w:val="24"/>
-                <w:szCs w:val="24"/>
-              </w:rPr>
-            </w:pPr>
-            <w:r>
-              <w:rPr>
-                <w:sz w:val="24"/>
-                <w:szCs w:val="24"/>
-              </w:rPr>
-              <w:t xml:space="preserve">Arm4: </w:t>
-            </w:r>
-            <w:r>
-              <w:rPr>
-                <w:sz w:val="24"/>
-                <w:szCs w:val="24"/>
-              </w:rPr>
-              <w:t xml:space="preserve">8, </w:t>
-            </w:r>
-            <w:r>
-              <w:rPr>
-                <w:sz w:val="24"/>
-                <w:szCs w:val="24"/>
-              </w:rPr>
-              <w:t>2</w:t>
+              <w:t>Arm1: 10, 4</w:t>
+            </w:r>
+          </w:p>
+          <w:p>
+            <w:pPr>
+              <w:jc w:val="center"/>
+              <w:rPr>
+                <w:sz w:val="24"/>
+                <w:szCs w:val="24"/>
+              </w:rPr>
+            </w:pPr>
+            <w:r>
+              <w:rPr>
+                <w:sz w:val="24"/>
+                <w:szCs w:val="24"/>
+              </w:rPr>
+              <w:t>Arm2: 5, 5</w:t>
+            </w:r>
+          </w:p>
+          <w:p>
+            <w:pPr>
+              <w:jc w:val="center"/>
+              <w:rPr>
+                <w:sz w:val="24"/>
+                <w:szCs w:val="24"/>
+              </w:rPr>
+            </w:pPr>
+            <w:r>
+              <w:rPr>
+                <w:sz w:val="24"/>
+                <w:szCs w:val="24"/>
+              </w:rPr>
+              <w:t>Arm3: 7, 3</w:t>
+            </w:r>
+          </w:p>
+          <w:p>
+            <w:pPr>
+              <w:jc w:val="center"/>
+              <w:rPr>
+                <w:sz w:val="24"/>
+                <w:szCs w:val="24"/>
+              </w:rPr>
+            </w:pPr>
+            <w:r>
+              <w:rPr>
+                <w:sz w:val="24"/>
+                <w:szCs w:val="24"/>
+              </w:rPr>
+              <w:t>Arm4: 8, 2</w:t>
             </w:r>
           </w:p>
           <w:p>
@@ -28904,6 +28771,38 @@
           <w:szCs w:val="24"/>
         </w:rPr>
         <w:lastRenderedPageBreak/>
+        <w:t>Comparison of Algorithms</w:t>
+      </w:r>
+    </w:p>
+    <w:p>
+      <w:pPr>
+        <w:rPr>
+          <w:sz w:val="24"/>
+          <w:szCs w:val="24"/>
+        </w:rPr>
+      </w:pPr>
+    </w:p>
+    <w:p>
+      <w:pPr>
+        <w:rPr>
+          <w:sz w:val="24"/>
+          <w:szCs w:val="24"/>
+        </w:rPr>
+      </w:pPr>
+    </w:p>
+    <w:p>
+      <w:pPr>
+        <w:shd w:val="clear" w:color="auto" w:fill="A5C9EB" w:themeFill="text2" w:themeFillTint="40"/>
+        <w:rPr>
+          <w:sz w:val="24"/>
+          <w:szCs w:val="24"/>
+        </w:rPr>
+      </w:pPr>
+      <w:r>
+        <w:rPr>
+          <w:sz w:val="24"/>
+          <w:szCs w:val="24"/>
+        </w:rPr>
         <w:t>Bibliography</w:t>
       </w:r>
     </w:p>
@@ -28915,7 +28814,7 @@
           <w:szCs w:val="24"/>
         </w:rPr>
       </w:pPr>
-      <w:hyperlink r:id="rId7" w:history="1">
+      <w:hyperlink r:id="rId8" w:history="1">
         <w:r>
           <w:rPr>
             <w:rStyle w:val="Hyperlink"/>
@@ -28934,7 +28833,7 @@
         </w:rPr>
         <w:t xml:space="preserve">(2020) Multi-Armed Bandit: Data Science Concepts. Available at: </w:t>
       </w:r>
-      <w:hyperlink r:id="rId8" w:history="1">
+      <w:hyperlink r:id="rId9" w:history="1">
         <w:r>
           <w:rPr>
             <w:rStyle w:val="Hyperlink"/>
@@ -28953,7 +28852,7 @@
           <w:szCs w:val="24"/>
         </w:rPr>
       </w:pPr>
-      <w:hyperlink r:id="rId9" w:history="1">
+      <w:hyperlink r:id="rId10" w:history="1">
         <w:r>
           <w:rPr>
             <w:rStyle w:val="Hyperlink"/>
@@ -28972,7 +28871,7 @@
         </w:rPr>
         <w:t xml:space="preserve">(2020) Best Multi-Armed Bandit Strategy? (feat: UCB Method). Available at: </w:t>
       </w:r>
-      <w:hyperlink r:id="rId10" w:history="1">
+      <w:hyperlink r:id="rId11" w:history="1">
         <w:r>
           <w:rPr>
             <w:rStyle w:val="Hyperlink"/>
@@ -29001,7 +28900,7 @@
           <w:u w:val="none"/>
         </w:rPr>
       </w:pPr>
-      <w:hyperlink r:id="rId11" w:history="1">
+      <w:hyperlink r:id="rId12" w:history="1">
         <w:r>
           <w:rPr>
             <w:rStyle w:val="Hyperlink"/>
@@ -29037,7 +28936,7 @@
         </w:rPr>
         <w:t xml:space="preserve">Reinforcement learning: The K-armed bandit problem. Available at: </w:t>
       </w:r>
-      <w:hyperlink r:id="rId12" w:history="1">
+      <w:hyperlink r:id="rId13" w:history="1">
         <w:r>
           <w:rPr>
             <w:rStyle w:val="Hyperlink"/>
@@ -29066,7 +28965,7 @@
           <w:szCs w:val="24"/>
         </w:rPr>
       </w:pPr>
-      <w:hyperlink r:id="rId13" w:history="1">
+      <w:hyperlink r:id="rId14" w:history="1">
         <w:r>
           <w:rPr>
             <w:rStyle w:val="Hyperlink"/>
@@ -29084,7 +28983,7 @@
         </w:rPr>
         <w:t xml:space="preserve">(2022) Semi-uniform strategies for solving K-armed bandits. Available at: </w:t>
       </w:r>
-      <w:hyperlink r:id="rId14" w:history="1">
+      <w:hyperlink r:id="rId15" w:history="1">
         <w:r>
           <w:rPr>
             <w:rStyle w:val="Hyperlink"/>
@@ -29113,40 +29012,30 @@
           <w:szCs w:val="24"/>
         </w:rPr>
       </w:pPr>
+      <w:proofErr w:type="spellStart"/>
+      <w:proofErr w:type="gramStart"/>
       <w:r>
         <w:rPr>
           <w:sz w:val="24"/>
           <w:szCs w:val="24"/>
         </w:rPr>
-        <w:t>s</w:t>
+        <w:t>samishawl</w:t>
       </w:r>
+      <w:proofErr w:type="spellEnd"/>
       <w:r>
         <w:rPr>
           <w:sz w:val="24"/>
           <w:szCs w:val="24"/>
         </w:rPr>
-        <w:t>amishawl</w:t>
+        <w:t>(</w:t>
       </w:r>
+      <w:proofErr w:type="gramEnd"/>
       <w:r>
         <w:rPr>
           <w:sz w:val="24"/>
           <w:szCs w:val="24"/>
         </w:rPr>
-        <w:t xml:space="preserve">(2020) </w:t>
-      </w:r>
-      <w:r>
-        <w:rPr>
-          <w:sz w:val="24"/>
-          <w:szCs w:val="24"/>
-        </w:rPr>
-        <w:t>Upper Confidence Bound Algorithm in Reinforcement Learning</w:t>
-      </w:r>
-      <w:r>
-        <w:rPr>
-          <w:sz w:val="24"/>
-          <w:szCs w:val="24"/>
-        </w:rPr>
-        <w:t>. Available at:</w:t>
+        <w:t>2020) Upper Confidence Bound Algorithm in Reinforcement Learning. Available at:</w:t>
       </w:r>
       <w:r>
         <w:rPr>
@@ -29157,7 +29046,7 @@
         </w:rPr>
         <w:t xml:space="preserve"> </w:t>
       </w:r>
-      <w:hyperlink r:id="rId15" w:history="1">
+      <w:hyperlink r:id="rId16" w:history="1">
         <w:r>
           <w:rPr>
             <w:rStyle w:val="Hyperlink"/>
@@ -29185,7 +29074,7 @@
           <w:szCs w:val="24"/>
         </w:rPr>
       </w:pPr>
-      <w:hyperlink r:id="rId16" w:history="1">
+      <w:hyperlink r:id="rId17" w:history="1">
         <w:r>
           <w:rPr>
             <w:rStyle w:val="Hyperlink"/>
@@ -29200,21 +29089,7 @@
           <w:sz w:val="24"/>
           <w:szCs w:val="24"/>
         </w:rPr>
-        <w:t xml:space="preserve">(2023) </w:t>
-      </w:r>
-      <w:r>
-        <w:rPr>
-          <w:sz w:val="24"/>
-          <w:szCs w:val="24"/>
-        </w:rPr>
-        <w:t>Reinforcement Learning Guide: Solving the Multi-Armed Bandit Problem from Scratch in Python</w:t>
-      </w:r>
-      <w:r>
-        <w:rPr>
-          <w:sz w:val="24"/>
-          <w:szCs w:val="24"/>
-        </w:rPr>
-        <w:t>. Available at:</w:t>
+        <w:t>(2023) Reinforcement Learning Guide: Solving the Multi-Armed Bandit Problem from Scratch in Python. Available at:</w:t>
       </w:r>
       <w:r>
         <w:rPr>
@@ -29225,7 +29100,7 @@
         </w:rPr>
         <w:t xml:space="preserve"> </w:t>
       </w:r>
-      <w:hyperlink r:id="rId17" w:history="1">
+      <w:hyperlink r:id="rId18" w:history="1">
         <w:r>
           <w:rPr>
             <w:rStyle w:val="Hyperlink"/>
@@ -29236,7 +29111,14 @@
         </w:r>
       </w:hyperlink>
     </w:p>
-    <w:p/>
+    <w:p>
+      <w:pPr>
+        <w:rPr>
+          <w:sz w:val="24"/>
+          <w:szCs w:val="24"/>
+        </w:rPr>
+      </w:pPr>
+    </w:p>
     <w:sectPr>
       <w:pgSz w:w="11906" w:h="16838"/>
       <w:pgMar w:top="1440" w:right="1440" w:bottom="1440" w:left="1440" w:header="708" w:footer="708" w:gutter="0"/>

</xml_diff>